<commit_message>
gitignore microsoft office fitxategi tenporalak
</commit_message>
<xml_diff>
--- a/Proiektua/Sistemaren Espezifikazioa/Ikuspegia.docx
+++ b/Proiektua/Sistemaren Espezifikazioa/Ikuspegia.docx
@@ -1240,19 +1240,25 @@
               <w:rPr>
                 <w:lang w:val="eu-ES"/>
               </w:rPr>
-              <w:t xml:space="preserve">ezagutza erabilgarria pilatzen da zenbait jarduera modu automatikoan egiteko, oso onartutako gida bati jarraituz. Beharrezkoa da gida hauek definitu eta kudeatu ahal izatea, mantendu eta hobetu ahal izateko. Horrek giden edukia eta horiek exekutatzen dituen sistema adierazteko hizkuntza definitzea </w:t>
-            </w:r>
-            <w:r>
-              <w:rPr>
-                <w:lang w:val="eu-ES"/>
-              </w:rPr>
-              <w:t>eskatzen</w:t>
-            </w:r>
-            <w:r>
-              <w:rPr>
-                <w:lang w:val="eu-ES"/>
-              </w:rPr>
-              <w:t xml:space="preserve"> du.</w:t>
+              <w:t xml:space="preserve">ezagutza erabilgarria pilatzen da zenbait jarduera modu automatikoan egiteko, </w:t>
+            </w:r>
+            <w:r>
+              <w:rPr>
+                <w:lang w:val="eu-ES"/>
+              </w:rPr>
+              <w:t>adostutako</w:t>
+            </w:r>
+            <w:r>
+              <w:rPr>
+                <w:lang w:val="eu-ES"/>
+              </w:rPr>
+              <w:t xml:space="preserve"> gida bati jarraituz. Beharrezkoa da gida hauek definitu eta kudeatu ahal izatea, mantendu eta hobetu ahal izateko. Horrek giden edukia eta horiek exekutatzen dituen sistema </w:t>
+            </w:r>
+            <w:r>
+              <w:rPr>
+                <w:lang w:val="eu-ES"/>
+              </w:rPr>
+              <w:t>definitzea eskatzen du.</w:t>
             </w:r>
           </w:p>
         </w:tc>
@@ -1592,45 +1598,31 @@
               <w:rPr>
                 <w:lang w:val="eu-ES"/>
               </w:rPr>
-              <w:t>Estandarizazio</w:t>
-            </w:r>
-            <w:r>
-              <w:rPr>
-                <w:lang w:val="eu-ES"/>
-              </w:rPr>
-              <w:t xml:space="preserve"> maila baxua proiektu informatikoen garapen prozesuan. Desadostasunak, a</w:t>
-            </w:r>
-            <w:r>
-              <w:rPr>
-                <w:lang w:val="eu-ES"/>
-              </w:rPr>
-              <w:t>tzerapenak</w:t>
-            </w:r>
-            <w:r>
-              <w:rPr>
-                <w:lang w:val="eu-ES"/>
-              </w:rPr>
-              <w:t xml:space="preserve"> eta akatsak</w:t>
-            </w:r>
-            <w:r>
-              <w:rPr>
-                <w:lang w:val="eu-ES"/>
-              </w:rPr>
-              <w:t xml:space="preserve"> </w:t>
-            </w:r>
-            <w:proofErr w:type="spellStart"/>
-            <w:r>
-              <w:rPr>
-                <w:lang w:val="eu-ES"/>
-              </w:rPr>
-              <w:t>etagiten</w:t>
-            </w:r>
-            <w:proofErr w:type="spellEnd"/>
-            <w:r>
-              <w:rPr>
-                <w:lang w:val="eu-ES"/>
-              </w:rPr>
-              <w:t xml:space="preserve"> ditu honek. </w:t>
+              <w:t xml:space="preserve">Estandarizazio maila baxua </w:t>
+            </w:r>
+            <w:r>
+              <w:rPr>
+                <w:lang w:val="eu-ES"/>
+              </w:rPr>
+              <w:t>software proiektuen</w:t>
+            </w:r>
+            <w:r>
+              <w:rPr>
+                <w:lang w:val="eu-ES"/>
+              </w:rPr>
+              <w:t xml:space="preserve"> garapen prozesuan. Desadostasunak, atzerapenak eta akatsak e</w:t>
+            </w:r>
+            <w:r>
+              <w:rPr>
+                <w:lang w:val="eu-ES"/>
+              </w:rPr>
+              <w:t>r</w:t>
+            </w:r>
+            <w:r>
+              <w:rPr>
+                <w:lang w:val="eu-ES"/>
+              </w:rPr>
+              <w:t xml:space="preserve">agiten ditu honek. </w:t>
             </w:r>
           </w:p>
         </w:tc>
@@ -1822,6 +1814,54 @@
                 <w:lang w:val="eu-ES"/>
               </w:rPr>
               <w:t xml:space="preserve"> kudeatu, mantendu eta hobetzeko erraztasuna.</w:t>
+            </w:r>
+            <w:r>
+              <w:rPr>
+                <w:lang w:val="eu-ES"/>
+              </w:rPr>
+              <w:t xml:space="preserve"> Garapen</w:t>
+            </w:r>
+            <w:r>
+              <w:rPr>
+                <w:lang w:val="eu-ES"/>
+              </w:rPr>
+              <w:t xml:space="preserve"> denbora asko gutxituko du eta bizi-ziklo</w:t>
+            </w:r>
+            <w:r>
+              <w:rPr>
+                <w:lang w:val="eu-ES"/>
+              </w:rPr>
+              <w:t>rako</w:t>
+            </w:r>
+            <w:r>
+              <w:rPr>
+                <w:lang w:val="eu-ES"/>
+              </w:rPr>
+              <w:t xml:space="preserve"> metodologia bat </w:t>
+            </w:r>
+            <w:r>
+              <w:rPr>
+                <w:lang w:val="eu-ES"/>
+              </w:rPr>
+              <w:t>erabiliz</w:t>
+            </w:r>
+            <w:r>
+              <w:rPr>
+                <w:lang w:val="eu-ES"/>
+              </w:rPr>
+              <w:t xml:space="preserve"> estandarizazio-maila handitu</w:t>
+            </w:r>
+            <w:r>
+              <w:rPr>
+                <w:lang w:val="eu-ES"/>
+              </w:rPr>
+              <w:t>ko du</w:t>
+            </w:r>
+            <w:r>
+              <w:rPr>
+                <w:lang w:val="eu-ES"/>
+              </w:rPr>
+              <w:t>.</w:t>
             </w:r>
           </w:p>
         </w:tc>
@@ -2280,7 +2320,19 @@
               <w:rPr>
                 <w:lang w:val="eu-ES"/>
               </w:rPr>
-              <w:t>Software proiektuak garatzen dituzten erakundeak.</w:t>
+              <w:t xml:space="preserve">Software proiektuak garatzen dituzten </w:t>
+            </w:r>
+            <w:r>
+              <w:rPr>
+                <w:lang w:val="eu-ES"/>
+              </w:rPr>
+              <w:t>enpresak</w:t>
+            </w:r>
+            <w:r>
+              <w:rPr>
+                <w:lang w:val="eu-ES"/>
+              </w:rPr>
+              <w:t>.</w:t>
             </w:r>
           </w:p>
         </w:tc>
@@ -2424,25 +2476,25 @@
               <w:rPr>
                 <w:lang w:val="eu-ES"/>
               </w:rPr>
-              <w:t>Softwarea garatzeko prozesua</w:t>
-            </w:r>
-            <w:r>
-              <w:rPr>
-                <w:lang w:val="eu-ES"/>
-              </w:rPr>
-              <w:t>ren bizi-zikloa</w:t>
-            </w:r>
-            <w:r>
-              <w:rPr>
-                <w:lang w:val="eu-ES"/>
-              </w:rPr>
-              <w:t xml:space="preserve"> definit</w:t>
-            </w:r>
-            <w:r>
-              <w:rPr>
-                <w:lang w:val="eu-ES"/>
-              </w:rPr>
-              <w:t>u eta exekutatzen duen sistemaren beharra.</w:t>
+              <w:t>Softwarea garatzeko prozesuaren bizi-zikloa definitu eta exekutatzen duen sistemaren beharra</w:t>
+            </w:r>
+            <w:r>
+              <w:rPr>
+                <w:lang w:val="eu-ES"/>
+              </w:rPr>
+              <w:t xml:space="preserve">, prozesua </w:t>
+            </w:r>
+            <w:r>
+              <w:rPr>
+                <w:lang w:val="eu-ES"/>
+              </w:rPr>
+              <w:t>mantendu eta hobetu ahal izateko</w:t>
+            </w:r>
+            <w:r>
+              <w:rPr>
+                <w:lang w:val="eu-ES"/>
+              </w:rPr>
+              <w:t>.</w:t>
             </w:r>
           </w:p>
         </w:tc>
@@ -2567,13 +2619,7 @@
               <w:rPr>
                 <w:lang w:val="eu-ES"/>
               </w:rPr>
-              <w:t xml:space="preserve">: </w:t>
-            </w:r>
-            <w:r>
-              <w:rPr>
-                <w:lang w:val="eu-ES"/>
-              </w:rPr>
-              <w:t>Metaereduetan oinarritutako softwarearen garapenerako prozesuen definizio eta ezarpenerako sistema</w:t>
+              <w:t>: Metaereduetan oinarritutako softwarearen garapenerako prozesuen definizio eta ezarpenerako sistema</w:t>
             </w:r>
           </w:p>
         </w:tc>
@@ -2913,13 +2959,7 @@
               <w:rPr>
                 <w:lang w:val="eu-ES"/>
               </w:rPr>
-              <w:t xml:space="preserve">: </w:t>
-            </w:r>
-            <w:r>
-              <w:rPr>
-                <w:lang w:val="eu-ES"/>
-              </w:rPr>
-              <w:t xml:space="preserve">Software proiektuen elaboraziorako </w:t>
+              <w:t xml:space="preserve">: Software proiektuen elaboraziorako </w:t>
             </w:r>
             <w:proofErr w:type="spellStart"/>
             <w:r>
@@ -2934,6 +2974,26 @@
                 <w:lang w:val="eu-ES"/>
               </w:rPr>
               <w:t xml:space="preserve"> oinarritutako sistemaren sorkuntza eta bizi-zikloa definitzeko metodologia baten ezarpena</w:t>
+            </w:r>
+            <w:r>
+              <w:rPr>
+                <w:lang w:val="eu-ES"/>
+              </w:rPr>
+              <w:t xml:space="preserve">. Ez ditu </w:t>
+            </w:r>
+            <w:proofErr w:type="spellStart"/>
+            <w:r>
+              <w:rPr>
+                <w:lang w:val="eu-ES"/>
+              </w:rPr>
+              <w:t>OpenUp</w:t>
+            </w:r>
+            <w:proofErr w:type="spellEnd"/>
+            <w:r>
+              <w:rPr>
+                <w:lang w:val="eu-ES"/>
+              </w:rPr>
+              <w:t xml:space="preserve"> bizi-zikloaren fase guztiak, hasiera eta elaborazio fasearen zati bat bakarrik.</w:t>
             </w:r>
           </w:p>
         </w:tc>
@@ -2968,6 +3028,14 @@
               </w:rPr>
               <w:t>Hobekuntza</w:t>
             </w:r>
+            <w:r>
+              <w:rPr>
+                <w:b/>
+                <w:bCs/>
+                <w:lang w:val="eu-ES"/>
+              </w:rPr>
+              <w:t>k</w:t>
+            </w:r>
           </w:p>
         </w:tc>
         <w:tc>
@@ -3071,7 +3139,39 @@
               <w:rPr>
                 <w:lang w:val="eu-ES"/>
               </w:rPr>
-              <w:t xml:space="preserve"> sistemak metaereduak erabiltzen dituenez erraztasuna ematen du aldaketak egiteko. Etorkizunean sistemaren atal bat aldatzea erabakitzen bada, metaeredua aldatzea nahikoa da.</w:t>
+              <w:t xml:space="preserve"> sistemak metaereduak erabiltzen dituenez erraztasuna ematen du aldaketak egiteko. Etorkizunean sistemaren atal bat aldatzea erabakitzen bada, metaeredua </w:t>
+            </w:r>
+            <w:r>
+              <w:rPr>
+                <w:lang w:val="eu-ES"/>
+              </w:rPr>
+              <w:t xml:space="preserve">edo ereduak </w:t>
+            </w:r>
+            <w:r>
+              <w:rPr>
+                <w:lang w:val="eu-ES"/>
+              </w:rPr>
+              <w:t>aldatzea nahikoa da.</w:t>
+            </w:r>
+            <w:r>
+              <w:rPr>
+                <w:lang w:val="eu-ES"/>
+              </w:rPr>
+              <w:t xml:space="preserve"> </w:t>
+            </w:r>
+            <w:proofErr w:type="spellStart"/>
+            <w:r>
+              <w:rPr>
+                <w:lang w:val="eu-ES"/>
+              </w:rPr>
+              <w:t>OpenUp</w:t>
+            </w:r>
+            <w:proofErr w:type="spellEnd"/>
+            <w:r>
+              <w:rPr>
+                <w:lang w:val="eu-ES"/>
+              </w:rPr>
+              <w:t xml:space="preserve"> metodologiaren bizi-zikloa osatzea du helburu. IO-System sistemaren editorea hobetzea ere aurreikusten da. Gainera, sistema zerbitzari batean jarriko da, edozein erabiltzailerentzat eskuragarri egon dadin.</w:t>
             </w:r>
           </w:p>
         </w:tc>
@@ -3388,9 +3488,9 @@
         <w:tblLook w:val="00A0" w:firstRow="1" w:lastRow="0" w:firstColumn="1" w:lastColumn="0" w:noHBand="0" w:noVBand="0"/>
       </w:tblPr>
       <w:tblGrid>
-        <w:gridCol w:w="2726"/>
-        <w:gridCol w:w="2610"/>
-        <w:gridCol w:w="4020"/>
+        <w:gridCol w:w="2687"/>
+        <w:gridCol w:w="3685"/>
+        <w:gridCol w:w="2984"/>
       </w:tblGrid>
       <w:tr>
         <w:trPr>
@@ -3398,7 +3498,7 @@
         </w:trPr>
         <w:tc>
           <w:tcPr>
-            <w:tcW w:w="2726" w:type="dxa"/>
+            <w:tcW w:w="2687" w:type="dxa"/>
             <w:shd w:val="clear" w:color="auto" w:fill="D9D9D9" w:themeFill="background1" w:themeFillShade="D9"/>
           </w:tcPr>
           <w:p>
@@ -3421,7 +3521,7 @@
         </w:tc>
         <w:tc>
           <w:tcPr>
-            <w:tcW w:w="2610" w:type="dxa"/>
+            <w:tcW w:w="3685" w:type="dxa"/>
             <w:shd w:val="clear" w:color="auto" w:fill="D9D9D9" w:themeFill="background1" w:themeFillShade="D9"/>
           </w:tcPr>
           <w:p>
@@ -3444,7 +3544,7 @@
         </w:tc>
         <w:tc>
           <w:tcPr>
-            <w:tcW w:w="4020" w:type="dxa"/>
+            <w:tcW w:w="2984" w:type="dxa"/>
             <w:shd w:val="clear" w:color="auto" w:fill="D9D9D9" w:themeFill="background1" w:themeFillShade="D9"/>
           </w:tcPr>
           <w:p>
@@ -3469,7 +3569,7 @@
       <w:tr>
         <w:tc>
           <w:tcPr>
-            <w:tcW w:w="2726" w:type="dxa"/>
+            <w:tcW w:w="2687" w:type="dxa"/>
           </w:tcPr>
           <w:p>
             <w:pPr>
@@ -3544,7 +3644,7 @@
         </w:tc>
         <w:tc>
           <w:tcPr>
-            <w:tcW w:w="2610" w:type="dxa"/>
+            <w:tcW w:w="3685" w:type="dxa"/>
           </w:tcPr>
           <w:p>
             <w:pPr>
@@ -3619,7 +3719,7 @@
         </w:tc>
         <w:tc>
           <w:tcPr>
-            <w:tcW w:w="4020" w:type="dxa"/>
+            <w:tcW w:w="2984" w:type="dxa"/>
           </w:tcPr>
           <w:p>
             <w:pPr>
@@ -4229,6 +4329,7 @@
               <w:rPr>
                 <w:lang w:val="eu-ES"/>
               </w:rPr>
+              <w:lastRenderedPageBreak/>
               <w:t>and</w:t>
             </w:r>
             <w:proofErr w:type="spellEnd"/>
@@ -4258,7 +4359,7 @@
       <w:tr>
         <w:tc>
           <w:tcPr>
-            <w:tcW w:w="2726" w:type="dxa"/>
+            <w:tcW w:w="2687" w:type="dxa"/>
           </w:tcPr>
           <w:p>
             <w:pPr>
@@ -4268,11 +4369,30 @@
                 <w:lang w:val="eu-ES"/>
               </w:rPr>
             </w:pPr>
+            <w:r>
+              <w:rPr>
+                <w:lang w:val="eu-ES"/>
+              </w:rPr>
+              <w:lastRenderedPageBreak/>
+              <w:t xml:space="preserve">Software </w:t>
+            </w:r>
+            <w:r>
+              <w:rPr>
+                <w:lang w:val="eu-ES"/>
+              </w:rPr>
+              <w:t>E</w:t>
+            </w:r>
+            <w:r>
+              <w:rPr>
+                <w:lang w:val="eu-ES"/>
+              </w:rPr>
+              <w:t>npresa</w:t>
+            </w:r>
           </w:p>
         </w:tc>
         <w:tc>
           <w:tcPr>
-            <w:tcW w:w="2610" w:type="dxa"/>
+            <w:tcW w:w="3685" w:type="dxa"/>
           </w:tcPr>
           <w:p>
             <w:pPr>
@@ -4282,12 +4402,34 @@
                 <w:lang w:val="eu-ES"/>
               </w:rPr>
             </w:pPr>
+            <w:r>
+              <w:rPr>
+                <w:lang w:val="eu-ES"/>
+              </w:rPr>
+              <w:t>Software proiektuak sortu eta sortutako proiektuaren partaideak aukeratzen ditu.</w:t>
+            </w:r>
           </w:p>
         </w:tc>
         <w:tc>
           <w:tcPr>
-            <w:tcW w:w="4020" w:type="dxa"/>
+            <w:tcW w:w="2984" w:type="dxa"/>
           </w:tcPr>
+          <w:p>
+            <w:pPr>
+              <w:tabs>
+                <w:tab w:val="left" w:pos="1260"/>
+              </w:tabs>
+              <w:rPr>
+                <w:lang w:val="eu-ES"/>
+              </w:rPr>
+            </w:pPr>
+            <w:r>
+              <w:rPr>
+                <w:lang w:val="eu-ES"/>
+              </w:rPr>
+              <w:t>Proiektua sortu</w:t>
+            </w:r>
+          </w:p>
           <w:p>
             <w:pPr>
               <w:pStyle w:val="Textoindependiente"/>
@@ -4296,13 +4438,19 @@
                 <w:lang w:val="eu-ES"/>
               </w:rPr>
             </w:pPr>
+            <w:r>
+              <w:rPr>
+                <w:lang w:val="eu-ES"/>
+              </w:rPr>
+              <w:t>Partaideak aukeratu</w:t>
+            </w:r>
           </w:p>
         </w:tc>
       </w:tr>
       <w:tr>
         <w:tc>
           <w:tcPr>
-            <w:tcW w:w="2726" w:type="dxa"/>
+            <w:tcW w:w="2687" w:type="dxa"/>
           </w:tcPr>
           <w:p>
             <w:pPr>
@@ -4312,11 +4460,35 @@
                 <w:lang w:val="eu-ES"/>
               </w:rPr>
             </w:pPr>
+            <w:r>
+              <w:rPr>
+                <w:lang w:val="eu-ES"/>
+              </w:rPr>
+              <w:t>Proiektu</w:t>
+            </w:r>
+            <w:r>
+              <w:rPr>
+                <w:lang w:val="eu-ES"/>
+              </w:rPr>
+              <w:t>ko</w:t>
+            </w:r>
+            <w:r>
+              <w:rPr>
+                <w:lang w:val="eu-ES"/>
+              </w:rPr>
+              <w:t xml:space="preserve"> </w:t>
+            </w:r>
+            <w:r>
+              <w:rPr>
+                <w:lang w:val="eu-ES"/>
+              </w:rPr>
+              <w:t>Kudeatzailea</w:t>
+            </w:r>
           </w:p>
         </w:tc>
         <w:tc>
           <w:tcPr>
-            <w:tcW w:w="2610" w:type="dxa"/>
+            <w:tcW w:w="3685" w:type="dxa"/>
           </w:tcPr>
           <w:p>
             <w:pPr>
@@ -4326,11 +4498,50 @@
                 <w:lang w:val="eu-ES"/>
               </w:rPr>
             </w:pPr>
+            <w:r>
+              <w:rPr>
+                <w:lang w:val="eu-ES"/>
+              </w:rPr>
+              <w:t xml:space="preserve">Software proiektuaren liderra da, interesdunen arteko harremanak koordinatzen ditu, eta proiektuko taldea helburuetan enfokatuta egotea du ardura. </w:t>
+            </w:r>
           </w:p>
         </w:tc>
         <w:tc>
           <w:tcPr>
-            <w:tcW w:w="4020" w:type="dxa"/>
+            <w:tcW w:w="2984" w:type="dxa"/>
+          </w:tcPr>
+          <w:p>
+            <w:pPr>
+              <w:rPr>
+                <w:lang w:val="eu-ES"/>
+              </w:rPr>
+            </w:pPr>
+            <w:r>
+              <w:rPr>
+                <w:lang w:val="eu-ES"/>
+              </w:rPr>
+              <w:t>Proiektuaren ardurak eta rolak esleitu</w:t>
+            </w:r>
+          </w:p>
+          <w:p>
+            <w:pPr>
+              <w:rPr>
+                <w:lang w:val="eu-ES"/>
+              </w:rPr>
+            </w:pPr>
+            <w:r>
+              <w:rPr>
+                <w:lang w:val="eu-ES"/>
+              </w:rPr>
+              <w:t>Prozesuaren gida automatikoak jarraitu</w:t>
+            </w:r>
+          </w:p>
+        </w:tc>
+      </w:tr>
+      <w:tr>
+        <w:tc>
+          <w:tcPr>
+            <w:tcW w:w="2687" w:type="dxa"/>
           </w:tcPr>
           <w:p>
             <w:pPr>
@@ -4340,6 +4551,240 @@
                 <w:lang w:val="eu-ES"/>
               </w:rPr>
             </w:pPr>
+            <w:r>
+              <w:rPr>
+                <w:lang w:val="eu-ES"/>
+              </w:rPr>
+              <w:t>Proiektuko Analista</w:t>
+            </w:r>
+          </w:p>
+        </w:tc>
+        <w:tc>
+          <w:tcPr>
+            <w:tcW w:w="3685" w:type="dxa"/>
+          </w:tcPr>
+          <w:p>
+            <w:pPr>
+              <w:pStyle w:val="Textoindependiente"/>
+              <w:ind w:left="0"/>
+              <w:rPr>
+                <w:lang w:val="eu-ES"/>
+              </w:rPr>
+            </w:pPr>
+            <w:r>
+              <w:rPr>
+                <w:lang w:val="eu-ES"/>
+              </w:rPr>
+              <w:t>Software proiektuaren eskakizunak eta betebeharrak harrapatzen ditu.</w:t>
+            </w:r>
+          </w:p>
+        </w:tc>
+        <w:tc>
+          <w:tcPr>
+            <w:tcW w:w="2984" w:type="dxa"/>
+          </w:tcPr>
+          <w:p>
+            <w:pPr>
+              <w:pStyle w:val="Textoindependiente"/>
+              <w:ind w:left="0"/>
+              <w:rPr>
+                <w:lang w:val="eu-ES"/>
+              </w:rPr>
+            </w:pPr>
+            <w:r>
+              <w:rPr>
+                <w:lang w:val="eu-ES"/>
+              </w:rPr>
+              <w:t>Proiektuaren eskakizunak eta beharrak eskuratu</w:t>
+            </w:r>
+          </w:p>
+          <w:p>
+            <w:pPr>
+              <w:pStyle w:val="Textoindependiente"/>
+              <w:ind w:left="0"/>
+              <w:rPr>
+                <w:lang w:val="eu-ES"/>
+              </w:rPr>
+            </w:pPr>
+            <w:r>
+              <w:rPr>
+                <w:lang w:val="eu-ES"/>
+              </w:rPr>
+              <w:t>Prozesuaren gida automatikoak jarraitu</w:t>
+            </w:r>
+          </w:p>
+        </w:tc>
+      </w:tr>
+      <w:tr>
+        <w:tc>
+          <w:tcPr>
+            <w:tcW w:w="2687" w:type="dxa"/>
+          </w:tcPr>
+          <w:p>
+            <w:pPr>
+              <w:pStyle w:val="Textoindependiente"/>
+              <w:ind w:left="0"/>
+              <w:rPr>
+                <w:lang w:val="eu-ES"/>
+              </w:rPr>
+            </w:pPr>
+            <w:r>
+              <w:rPr>
+                <w:lang w:val="eu-ES"/>
+              </w:rPr>
+              <w:t>Proiektuko Prozesu Ingeniaria</w:t>
+            </w:r>
+          </w:p>
+        </w:tc>
+        <w:tc>
+          <w:tcPr>
+            <w:tcW w:w="3685" w:type="dxa"/>
+          </w:tcPr>
+          <w:p>
+            <w:pPr>
+              <w:pStyle w:val="Textoindependiente"/>
+              <w:ind w:left="0"/>
+              <w:rPr>
+                <w:lang w:val="eu-ES"/>
+              </w:rPr>
+            </w:pPr>
+            <w:r>
+              <w:rPr>
+                <w:lang w:val="eu-ES"/>
+              </w:rPr>
+              <w:t>Software proiektuaren eskakizunak eta betebeharrak aztertuz, prozesuak sortzen ditu.</w:t>
+            </w:r>
+          </w:p>
+        </w:tc>
+        <w:tc>
+          <w:tcPr>
+            <w:tcW w:w="2984" w:type="dxa"/>
+          </w:tcPr>
+          <w:p>
+            <w:pPr>
+              <w:pStyle w:val="Textoindependiente"/>
+              <w:ind w:left="0"/>
+              <w:rPr>
+                <w:lang w:val="eu-ES"/>
+              </w:rPr>
+            </w:pPr>
+            <w:r>
+              <w:rPr>
+                <w:lang w:val="eu-ES"/>
+              </w:rPr>
+              <w:t>Prozesua</w:t>
+            </w:r>
+            <w:r>
+              <w:rPr>
+                <w:lang w:val="eu-ES"/>
+              </w:rPr>
+              <w:t xml:space="preserve"> sortu/editatu</w:t>
+            </w:r>
+            <w:r>
+              <w:rPr>
+                <w:lang w:val="eu-ES"/>
+              </w:rPr>
+              <w:t>, metaeredu eta ereduetan aldaketak eginez.</w:t>
+            </w:r>
+          </w:p>
+          <w:p>
+            <w:pPr>
+              <w:pStyle w:val="Textoindependiente"/>
+              <w:ind w:left="0"/>
+              <w:rPr>
+                <w:i/>
+                <w:iCs/>
+                <w:lang w:val="eu-ES"/>
+              </w:rPr>
+            </w:pPr>
+            <w:r>
+              <w:rPr>
+                <w:lang w:val="eu-ES"/>
+              </w:rPr>
+              <w:t>Prozesuaren gida automatikoak jarraitu</w:t>
+            </w:r>
+          </w:p>
+        </w:tc>
+      </w:tr>
+      <w:tr>
+        <w:tc>
+          <w:tcPr>
+            <w:tcW w:w="2687" w:type="dxa"/>
+          </w:tcPr>
+          <w:p>
+            <w:pPr>
+              <w:pStyle w:val="Textoindependiente"/>
+              <w:ind w:left="0"/>
+              <w:rPr>
+                <w:lang w:val="eu-ES"/>
+              </w:rPr>
+            </w:pPr>
+            <w:r>
+              <w:rPr>
+                <w:lang w:val="eu-ES"/>
+              </w:rPr>
+              <w:t xml:space="preserve">Proiektuaren beste taldekideak </w:t>
+            </w:r>
+          </w:p>
+        </w:tc>
+        <w:tc>
+          <w:tcPr>
+            <w:tcW w:w="3685" w:type="dxa"/>
+          </w:tcPr>
+          <w:p>
+            <w:pPr>
+              <w:pStyle w:val="Textoindependiente"/>
+              <w:ind w:left="0"/>
+              <w:rPr>
+                <w:lang w:val="eu-ES"/>
+              </w:rPr>
+            </w:pPr>
+            <w:r>
+              <w:rPr>
+                <w:lang w:val="eu-ES"/>
+              </w:rPr>
+              <w:t>Software proiektuaren arkitektoak, garatzaileak,</w:t>
+            </w:r>
+            <w:r>
+              <w:rPr>
+                <w:lang w:val="eu-ES"/>
+              </w:rPr>
+              <w:t xml:space="preserve"> </w:t>
+            </w:r>
+            <w:proofErr w:type="spellStart"/>
+            <w:r>
+              <w:rPr>
+                <w:lang w:val="eu-ES"/>
+              </w:rPr>
+              <w:t>testerrak</w:t>
+            </w:r>
+            <w:proofErr w:type="spellEnd"/>
+            <w:r>
+              <w:rPr>
+                <w:lang w:val="eu-ES"/>
+              </w:rPr>
+              <w:t>…</w:t>
+            </w:r>
+          </w:p>
+        </w:tc>
+        <w:tc>
+          <w:tcPr>
+            <w:tcW w:w="2984" w:type="dxa"/>
+          </w:tcPr>
+          <w:p>
+            <w:pPr>
+              <w:pStyle w:val="Textoindependiente"/>
+              <w:ind w:left="0"/>
+              <w:rPr>
+                <w:lang w:val="eu-ES"/>
+              </w:rPr>
+            </w:pPr>
+            <w:r>
+              <w:rPr>
+                <w:lang w:val="eu-ES"/>
+              </w:rPr>
+              <w:t>Prozesuaren gida automatikoak jarraitu</w:t>
+            </w:r>
           </w:p>
         </w:tc>
       </w:tr>
@@ -4672,7 +5117,6 @@
         <w:rPr>
           <w:lang w:val="eu-ES"/>
         </w:rPr>
-        <w:lastRenderedPageBreak/>
         <w:t>How</w:t>
       </w:r>
       <w:proofErr w:type="spellEnd"/>
@@ -5483,6 +5927,361 @@
           <w:lang w:val="eu-ES"/>
         </w:rPr>
         <w:t xml:space="preserve"> so on.]</w:t>
+      </w:r>
+    </w:p>
+    <w:p>
+      <w:pPr>
+        <w:pStyle w:val="Textoindependiente"/>
+        <w:ind w:left="0"/>
+        <w:jc w:val="both"/>
+        <w:rPr>
+          <w:lang w:val="eu-ES"/>
+        </w:rPr>
+      </w:pPr>
+      <w:r>
+        <w:rPr>
+          <w:lang w:val="eu-ES"/>
+        </w:rPr>
+        <w:t>Proiektuko Prozesu Ingeniaria</w:t>
+      </w:r>
+      <w:r>
+        <w:rPr>
+          <w:lang w:val="eu-ES"/>
+        </w:rPr>
+        <w:t xml:space="preserve"> bakarrik arduratuko da prozesua sortu eta aldatzeaz. Honek metaeredu eta ereduetan aldaketak egingo ditu, testu</w:t>
+      </w:r>
+      <w:r>
+        <w:rPr>
+          <w:lang w:val="eu-ES"/>
+        </w:rPr>
+        <w:t xml:space="preserve"> editore</w:t>
+      </w:r>
+      <w:r>
+        <w:rPr>
+          <w:lang w:val="eu-ES"/>
+        </w:rPr>
+        <w:t xml:space="preserve"> bidez edo sortutako editore grafikoak erabiliz.</w:t>
+      </w:r>
+      <w:r>
+        <w:rPr>
+          <w:lang w:val="eu-ES"/>
+        </w:rPr>
+        <w:t xml:space="preserve"> Analistak edo beste langileek egindako eskaeren arabera egingo ditu aldaketak prozesuan.</w:t>
+      </w:r>
+    </w:p>
+    <w:p>
+      <w:pPr>
+        <w:pStyle w:val="Textoindependiente"/>
+        <w:ind w:left="0"/>
+        <w:jc w:val="both"/>
+        <w:rPr>
+          <w:lang w:val="eu-ES"/>
+        </w:rPr>
+      </w:pPr>
+      <w:r>
+        <w:rPr>
+          <w:lang w:val="eu-ES"/>
+        </w:rPr>
+        <w:t xml:space="preserve">Gainerako erabiltzaileek jadanik eraikitako sistema erabiliko dute. </w:t>
+      </w:r>
+      <w:r>
+        <w:rPr>
+          <w:lang w:val="eu-ES"/>
+        </w:rPr>
+        <w:t>E</w:t>
+      </w:r>
+      <w:r>
+        <w:rPr>
+          <w:lang w:val="eu-ES"/>
+        </w:rPr>
+        <w:t>rabiltzaileak software enpres</w:t>
+      </w:r>
+      <w:r>
+        <w:rPr>
+          <w:lang w:val="eu-ES"/>
+        </w:rPr>
+        <w:t xml:space="preserve">an </w:t>
+      </w:r>
+      <w:r>
+        <w:rPr>
+          <w:lang w:val="eu-ES"/>
+        </w:rPr>
+        <w:t>proiektu</w:t>
+      </w:r>
+      <w:r>
+        <w:rPr>
+          <w:lang w:val="eu-ES"/>
+        </w:rPr>
+        <w:t xml:space="preserve">etan parte hartzen duten langileak izango dira. </w:t>
+      </w:r>
+      <w:proofErr w:type="spellStart"/>
+      <w:r>
+        <w:rPr>
+          <w:lang w:val="eu-ES"/>
+        </w:rPr>
+        <w:t>OpenUp</w:t>
+      </w:r>
+      <w:proofErr w:type="spellEnd"/>
+      <w:r>
+        <w:rPr>
+          <w:lang w:val="eu-ES"/>
+        </w:rPr>
+        <w:t xml:space="preserve"> metodologian definitzen diren rolak hain zuzen ere. Adibidez, </w:t>
+      </w:r>
+      <w:r>
+        <w:rPr>
+          <w:lang w:val="eu-ES"/>
+        </w:rPr>
+        <w:t>analistak</w:t>
+      </w:r>
+      <w:r>
+        <w:rPr>
+          <w:lang w:val="eu-ES"/>
+        </w:rPr>
+        <w:t xml:space="preserve">, arkitektoak, </w:t>
+      </w:r>
+      <w:r>
+        <w:rPr>
+          <w:lang w:val="eu-ES"/>
+        </w:rPr>
+        <w:t>garatzaileak</w:t>
+      </w:r>
+      <w:r>
+        <w:rPr>
+          <w:lang w:val="eu-ES"/>
+        </w:rPr>
+        <w:t xml:space="preserve"> eta </w:t>
+      </w:r>
+      <w:proofErr w:type="spellStart"/>
+      <w:r>
+        <w:rPr>
+          <w:lang w:val="eu-ES"/>
+        </w:rPr>
+        <w:t>testerrak</w:t>
+      </w:r>
+      <w:proofErr w:type="spellEnd"/>
+      <w:r>
+        <w:rPr>
+          <w:lang w:val="eu-ES"/>
+        </w:rPr>
+        <w:t>.</w:t>
+      </w:r>
+      <w:r>
+        <w:rPr>
+          <w:lang w:val="eu-ES"/>
+        </w:rPr>
+        <w:t xml:space="preserve"> Erabiltzaile bakoitzak metodologian definituta dauden ardurak izango ditu. Sistemak pausoz-pauso ardura horiek betetzen lagunduko die. </w:t>
+      </w:r>
+      <w:r>
+        <w:rPr>
+          <w:lang w:val="eu-ES"/>
+        </w:rPr>
+        <w:t xml:space="preserve">Erabiltzaile bakoitza </w:t>
+      </w:r>
+      <w:proofErr w:type="spellStart"/>
+      <w:r>
+        <w:rPr>
+          <w:lang w:val="eu-ES"/>
+        </w:rPr>
+        <w:t>kautotu</w:t>
+      </w:r>
+      <w:proofErr w:type="spellEnd"/>
+      <w:r>
+        <w:rPr>
+          <w:lang w:val="eu-ES"/>
+        </w:rPr>
+        <w:t xml:space="preserve"> egin beharko da, eta bere rolaren araberako baimenak izango ditu. </w:t>
+      </w:r>
+    </w:p>
+    <w:p>
+      <w:pPr>
+        <w:pStyle w:val="Textoindependiente"/>
+        <w:ind w:left="0"/>
+        <w:jc w:val="both"/>
+        <w:rPr>
+          <w:lang w:val="eu-ES"/>
+        </w:rPr>
+      </w:pPr>
+      <w:r>
+        <w:rPr>
+          <w:lang w:val="eu-ES"/>
+        </w:rPr>
+        <w:t>Erabiltzaile kopurua oso handia ez izatea aurreikusten da</w:t>
+      </w:r>
+      <w:r>
+        <w:rPr>
+          <w:lang w:val="eu-ES"/>
+        </w:rPr>
+        <w:t>, software garape</w:t>
+      </w:r>
+      <w:r>
+        <w:rPr>
+          <w:lang w:val="eu-ES"/>
+        </w:rPr>
+        <w:t>neko proiektu bateko taldea. Hala ere, baliteke enpresa handietan horrelako talde bat baino gehiago izatea eta guztiak sistema horretan integratzea. Gainera, kasu askotan langileak aldi berean proiektu bat baino gehiagotan egon daitezke.</w:t>
+      </w:r>
+    </w:p>
+    <w:p>
+      <w:pPr>
+        <w:pStyle w:val="Textoindependiente"/>
+        <w:ind w:left="0"/>
+        <w:jc w:val="both"/>
+        <w:rPr>
+          <w:lang w:val="eu-ES"/>
+        </w:rPr>
+      </w:pPr>
+      <w:r>
+        <w:rPr>
+          <w:lang w:val="eu-ES"/>
+        </w:rPr>
+        <w:t>Web aplikazioa denez, ez dago p</w:t>
+      </w:r>
+      <w:r>
+        <w:rPr>
+          <w:lang w:val="eu-ES"/>
+        </w:rPr>
+        <w:t xml:space="preserve">lataforma </w:t>
+      </w:r>
+      <w:r>
+        <w:rPr>
+          <w:lang w:val="eu-ES"/>
+        </w:rPr>
+        <w:t>edo</w:t>
+      </w:r>
+      <w:r>
+        <w:rPr>
+          <w:lang w:val="eu-ES"/>
+        </w:rPr>
+        <w:t xml:space="preserve"> gailu motaren araberako murriztapenik. </w:t>
+      </w:r>
+      <w:r>
+        <w:rPr>
+          <w:lang w:val="eu-ES"/>
+        </w:rPr>
+        <w:t>Gailuari dagokionez,</w:t>
+      </w:r>
+      <w:r>
+        <w:rPr>
+          <w:lang w:val="eu-ES"/>
+        </w:rPr>
+        <w:t xml:space="preserve"> mugikorretik, </w:t>
+      </w:r>
+      <w:proofErr w:type="spellStart"/>
+      <w:r>
+        <w:rPr>
+          <w:lang w:val="eu-ES"/>
+        </w:rPr>
+        <w:t>tabletetik</w:t>
+      </w:r>
+      <w:proofErr w:type="spellEnd"/>
+      <w:r>
+        <w:rPr>
+          <w:lang w:val="eu-ES"/>
+        </w:rPr>
+        <w:t xml:space="preserve">, ordenagailutik etab. </w:t>
+      </w:r>
+      <w:r>
+        <w:rPr>
+          <w:lang w:val="eu-ES"/>
+        </w:rPr>
+        <w:t>erabili</w:t>
+      </w:r>
+      <w:r>
+        <w:rPr>
+          <w:lang w:val="eu-ES"/>
+        </w:rPr>
+        <w:t xml:space="preserve"> daiteke.</w:t>
+      </w:r>
+      <w:r>
+        <w:rPr>
+          <w:lang w:val="eu-ES"/>
+        </w:rPr>
+        <w:t xml:space="preserve"> Plataformari dagokionez, edozein sistema eragile eta web nabigatzailetik. </w:t>
+      </w:r>
+      <w:r>
+        <w:rPr>
+          <w:lang w:val="eu-ES"/>
+        </w:rPr>
+        <w:t xml:space="preserve">Hori bai, ingurunearen araberako mugak daude, </w:t>
+      </w:r>
+      <w:proofErr w:type="spellStart"/>
+      <w:r>
+        <w:rPr>
+          <w:lang w:val="eu-ES"/>
+        </w:rPr>
+        <w:t>interneterako</w:t>
+      </w:r>
+      <w:proofErr w:type="spellEnd"/>
+      <w:r>
+        <w:rPr>
+          <w:lang w:val="eu-ES"/>
+        </w:rPr>
+        <w:t xml:space="preserve"> konexioa behar baita erabili ahal izateko.</w:t>
+      </w:r>
+    </w:p>
+    <w:p>
+      <w:pPr>
+        <w:pStyle w:val="Textoindependiente"/>
+        <w:ind w:left="0"/>
+        <w:jc w:val="both"/>
+        <w:rPr>
+          <w:lang w:val="eu-ES"/>
+        </w:rPr>
+      </w:pPr>
+      <w:r>
+        <w:rPr>
+          <w:lang w:val="eu-ES"/>
+        </w:rPr>
+        <w:lastRenderedPageBreak/>
+        <w:t xml:space="preserve">Orain erabiltzen den sistema </w:t>
+      </w:r>
+      <w:proofErr w:type="spellStart"/>
+      <w:r>
+        <w:rPr>
+          <w:lang w:val="eu-ES"/>
+        </w:rPr>
+        <w:t>ProWF</w:t>
+      </w:r>
+      <w:proofErr w:type="spellEnd"/>
+      <w:r>
+        <w:rPr>
+          <w:lang w:val="eu-ES"/>
+        </w:rPr>
+        <w:t xml:space="preserve"> da. </w:t>
+      </w:r>
+      <w:proofErr w:type="spellStart"/>
+      <w:r>
+        <w:rPr>
+          <w:lang w:val="eu-ES"/>
+        </w:rPr>
+        <w:t>ProMeta</w:t>
+      </w:r>
+      <w:proofErr w:type="spellEnd"/>
+      <w:r>
+        <w:rPr>
+          <w:lang w:val="eu-ES"/>
+        </w:rPr>
+        <w:t xml:space="preserve"> sistema horretan oinarritzen da baina hainbat hobekuntza gehitzen dizkio.</w:t>
+      </w:r>
+      <w:r>
+        <w:rPr>
+          <w:lang w:val="eu-ES"/>
+        </w:rPr>
+        <w:t xml:space="preserve"> Beraz, </w:t>
+      </w:r>
+      <w:proofErr w:type="spellStart"/>
+      <w:r>
+        <w:rPr>
+          <w:lang w:val="eu-ES"/>
+        </w:rPr>
+        <w:t>ProWF</w:t>
+      </w:r>
+      <w:proofErr w:type="spellEnd"/>
+      <w:r>
+        <w:rPr>
+          <w:lang w:val="eu-ES"/>
+        </w:rPr>
+        <w:t xml:space="preserve"> sistemaren atal batzuk erabiliko direnez, horiekin bateragarria izatea da helburua.</w:t>
       </w:r>
     </w:p>
     <w:bookmarkEnd w:id="2"/>
@@ -6046,6 +6845,12 @@
                 <w:lang w:val="eu-ES"/>
               </w:rPr>
             </w:pPr>
+            <w:r>
+              <w:rPr>
+                <w:lang w:val="eu-ES"/>
+              </w:rPr>
+              <w:t>Software garapeneko prozesuaren bizi-zikloaren definizioa</w:t>
+            </w:r>
           </w:p>
         </w:tc>
         <w:tc>
@@ -6060,6 +6865,50 @@
                 <w:lang w:val="eu-ES"/>
               </w:rPr>
             </w:pPr>
+            <w:r>
+              <w:rPr>
+                <w:lang w:val="eu-ES"/>
+              </w:rPr>
+              <w:t>Software garapeneko prozesuen metaeredua definitu.</w:t>
+            </w:r>
+          </w:p>
+          <w:p>
+            <w:pPr>
+              <w:pStyle w:val="Textoindependiente"/>
+              <w:ind w:left="0"/>
+              <w:rPr>
+                <w:lang w:val="eu-ES"/>
+              </w:rPr>
+            </w:pPr>
+            <w:r>
+              <w:rPr>
+                <w:lang w:val="eu-ES"/>
+              </w:rPr>
+              <w:t>Metaeredutik ereduak sortzeko editorea sortu.</w:t>
+            </w:r>
+          </w:p>
+          <w:p>
+            <w:pPr>
+              <w:pStyle w:val="Textoindependiente"/>
+              <w:ind w:left="0"/>
+              <w:rPr>
+                <w:lang w:val="eu-ES"/>
+              </w:rPr>
+            </w:pPr>
+            <w:proofErr w:type="spellStart"/>
+            <w:r>
+              <w:rPr>
+                <w:lang w:val="eu-ES"/>
+              </w:rPr>
+              <w:t>OpenUp</w:t>
+            </w:r>
+            <w:proofErr w:type="spellEnd"/>
+            <w:r>
+              <w:rPr>
+                <w:lang w:val="eu-ES"/>
+              </w:rPr>
+              <w:t xml:space="preserve"> metodologiaren eredua sortu.</w:t>
+            </w:r>
           </w:p>
         </w:tc>
         <w:tc>
@@ -6074,6 +6923,12 @@
                 <w:lang w:val="eu-ES"/>
               </w:rPr>
             </w:pPr>
+            <w:r>
+              <w:rPr>
+                <w:lang w:val="eu-ES"/>
+              </w:rPr>
+              <w:t>Altua</w:t>
+            </w:r>
           </w:p>
         </w:tc>
         <w:tc>
@@ -6088,6 +6943,326 @@
                 <w:lang w:val="eu-ES"/>
               </w:rPr>
             </w:pPr>
+            <w:r>
+              <w:rPr>
+                <w:lang w:val="eu-ES"/>
+              </w:rPr>
+              <w:t>2021/06/11</w:t>
+            </w:r>
+          </w:p>
+        </w:tc>
+      </w:tr>
+      <w:tr>
+        <w:tc>
+          <w:tcPr>
+            <w:tcW w:w="2686" w:type="dxa"/>
+          </w:tcPr>
+          <w:p>
+            <w:pPr>
+              <w:pStyle w:val="Textoindependiente"/>
+              <w:ind w:left="0"/>
+              <w:rPr>
+                <w:lang w:val="eu-ES"/>
+              </w:rPr>
+            </w:pPr>
+            <w:r>
+              <w:rPr>
+                <w:lang w:val="eu-ES"/>
+              </w:rPr>
+              <w:t>Prozesua eraldatu exekutagarria izateko</w:t>
+            </w:r>
+          </w:p>
+        </w:tc>
+        <w:tc>
+          <w:tcPr>
+            <w:tcW w:w="3962" w:type="dxa"/>
+          </w:tcPr>
+          <w:p>
+            <w:pPr>
+              <w:pStyle w:val="Textoindependiente"/>
+              <w:ind w:left="0"/>
+              <w:rPr>
+                <w:lang w:val="eu-ES"/>
+              </w:rPr>
+            </w:pPr>
+            <w:r>
+              <w:rPr>
+                <w:lang w:val="eu-ES"/>
+              </w:rPr>
+              <w:t>Inferentzia motorrak erabiltzen dituen erregelen metaeredua definitu.</w:t>
+            </w:r>
+          </w:p>
+          <w:p>
+            <w:pPr>
+              <w:pStyle w:val="Textoindependiente"/>
+              <w:ind w:left="0"/>
+              <w:rPr>
+                <w:lang w:val="eu-ES"/>
+              </w:rPr>
+            </w:pPr>
+            <w:proofErr w:type="spellStart"/>
+            <w:r>
+              <w:rPr>
+                <w:lang w:val="eu-ES"/>
+              </w:rPr>
+              <w:t>OpenUp</w:t>
+            </w:r>
+            <w:proofErr w:type="spellEnd"/>
+            <w:r>
+              <w:rPr>
+                <w:lang w:val="eu-ES"/>
+              </w:rPr>
+              <w:t xml:space="preserve"> metodologiaren eredua erregeletara bihurtu metaereduen transformazioak erabiliz.</w:t>
+            </w:r>
+          </w:p>
+        </w:tc>
+        <w:tc>
+          <w:tcPr>
+            <w:tcW w:w="1417" w:type="dxa"/>
+          </w:tcPr>
+          <w:p>
+            <w:pPr>
+              <w:pStyle w:val="Textoindependiente"/>
+              <w:ind w:left="0"/>
+              <w:rPr>
+                <w:lang w:val="eu-ES"/>
+              </w:rPr>
+            </w:pPr>
+            <w:r>
+              <w:rPr>
+                <w:lang w:val="eu-ES"/>
+              </w:rPr>
+              <w:t>Altua</w:t>
+            </w:r>
+          </w:p>
+        </w:tc>
+        <w:tc>
+          <w:tcPr>
+            <w:tcW w:w="1418" w:type="dxa"/>
+          </w:tcPr>
+          <w:p>
+            <w:pPr>
+              <w:pStyle w:val="Textoindependiente"/>
+              <w:ind w:left="0"/>
+              <w:rPr>
+                <w:lang w:val="eu-ES"/>
+              </w:rPr>
+            </w:pPr>
+            <w:r>
+              <w:rPr>
+                <w:lang w:val="eu-ES"/>
+              </w:rPr>
+              <w:t>2021/06/11</w:t>
+            </w:r>
+          </w:p>
+        </w:tc>
+      </w:tr>
+      <w:tr>
+        <w:tc>
+          <w:tcPr>
+            <w:tcW w:w="2686" w:type="dxa"/>
+          </w:tcPr>
+          <w:p>
+            <w:pPr>
+              <w:pStyle w:val="Textoindependiente"/>
+              <w:ind w:left="0"/>
+              <w:rPr>
+                <w:lang w:val="eu-ES"/>
+              </w:rPr>
+            </w:pPr>
+            <w:r>
+              <w:rPr>
+                <w:lang w:val="eu-ES"/>
+              </w:rPr>
+              <w:t>Prozesua exekutatu</w:t>
+            </w:r>
+          </w:p>
+        </w:tc>
+        <w:tc>
+          <w:tcPr>
+            <w:tcW w:w="3962" w:type="dxa"/>
+          </w:tcPr>
+          <w:p>
+            <w:pPr>
+              <w:pStyle w:val="Textoindependiente"/>
+              <w:ind w:left="0"/>
+              <w:rPr>
+                <w:lang w:val="eu-ES"/>
+              </w:rPr>
+            </w:pPr>
+            <w:r>
+              <w:rPr>
+                <w:lang w:val="eu-ES"/>
+              </w:rPr>
+              <w:t>Inferentzia motorra erabiliz prozesua exekutatzeko erregelak definitu.</w:t>
+            </w:r>
+          </w:p>
+        </w:tc>
+        <w:tc>
+          <w:tcPr>
+            <w:tcW w:w="1417" w:type="dxa"/>
+          </w:tcPr>
+          <w:p>
+            <w:pPr>
+              <w:pStyle w:val="Textoindependiente"/>
+              <w:ind w:left="0"/>
+              <w:rPr>
+                <w:lang w:val="eu-ES"/>
+              </w:rPr>
+            </w:pPr>
+            <w:r>
+              <w:rPr>
+                <w:lang w:val="eu-ES"/>
+              </w:rPr>
+              <w:t>Altua</w:t>
+            </w:r>
+          </w:p>
+        </w:tc>
+        <w:tc>
+          <w:tcPr>
+            <w:tcW w:w="1418" w:type="dxa"/>
+          </w:tcPr>
+          <w:p>
+            <w:pPr>
+              <w:pStyle w:val="Textoindependiente"/>
+              <w:ind w:left="0"/>
+              <w:rPr>
+                <w:lang w:val="eu-ES"/>
+              </w:rPr>
+            </w:pPr>
+            <w:r>
+              <w:rPr>
+                <w:lang w:val="eu-ES"/>
+              </w:rPr>
+              <w:t>2021/06/11</w:t>
+            </w:r>
+          </w:p>
+        </w:tc>
+      </w:tr>
+      <w:tr>
+        <w:tc>
+          <w:tcPr>
+            <w:tcW w:w="2686" w:type="dxa"/>
+          </w:tcPr>
+          <w:p>
+            <w:pPr>
+              <w:pStyle w:val="Textoindependiente"/>
+              <w:ind w:left="0"/>
+              <w:rPr>
+                <w:lang w:val="eu-ES"/>
+              </w:rPr>
+            </w:pPr>
+            <w:r>
+              <w:rPr>
+                <w:lang w:val="eu-ES"/>
+              </w:rPr>
+              <w:t>Prozesuaren webgunea</w:t>
+            </w:r>
+          </w:p>
+        </w:tc>
+        <w:tc>
+          <w:tcPr>
+            <w:tcW w:w="3962" w:type="dxa"/>
+          </w:tcPr>
+          <w:p>
+            <w:pPr>
+              <w:pStyle w:val="Textoindependiente"/>
+              <w:ind w:left="0"/>
+              <w:rPr>
+                <w:lang w:val="eu-ES"/>
+              </w:rPr>
+            </w:pPr>
+            <w:r>
+              <w:rPr>
+                <w:lang w:val="eu-ES"/>
+              </w:rPr>
+              <w:t>Web interfazea eraiki.</w:t>
+            </w:r>
+          </w:p>
+          <w:p>
+            <w:pPr>
+              <w:pStyle w:val="Textoindependiente"/>
+              <w:ind w:left="0"/>
+              <w:rPr>
+                <w:lang w:val="eu-ES"/>
+              </w:rPr>
+            </w:pPr>
+            <w:r>
+              <w:rPr>
+                <w:lang w:val="eu-ES"/>
+              </w:rPr>
+              <w:t>Webgunearen eta inferentzia motorraren arteko elkarrekintza garatu.</w:t>
+            </w:r>
+          </w:p>
+          <w:p>
+            <w:pPr>
+              <w:pStyle w:val="Textoindependiente"/>
+              <w:ind w:left="0"/>
+              <w:rPr>
+                <w:lang w:val="eu-ES"/>
+              </w:rPr>
+            </w:pPr>
+            <w:r>
+              <w:rPr>
+                <w:lang w:val="eu-ES"/>
+              </w:rPr>
+              <w:t>Sistemaren informazioa gordeko duten datu-baseak definitu.</w:t>
+            </w:r>
+          </w:p>
+          <w:p>
+            <w:pPr>
+              <w:pStyle w:val="Textoindependiente"/>
+              <w:ind w:left="0"/>
+              <w:rPr>
+                <w:lang w:val="eu-ES"/>
+              </w:rPr>
+            </w:pPr>
+            <w:r>
+              <w:rPr>
+                <w:lang w:val="eu-ES"/>
+              </w:rPr>
+              <w:t>Webgunea zerbitzari batean jarri.</w:t>
+            </w:r>
+          </w:p>
+        </w:tc>
+        <w:tc>
+          <w:tcPr>
+            <w:tcW w:w="1417" w:type="dxa"/>
+          </w:tcPr>
+          <w:p>
+            <w:pPr>
+              <w:pStyle w:val="Textoindependiente"/>
+              <w:ind w:left="0"/>
+              <w:rPr>
+                <w:lang w:val="eu-ES"/>
+              </w:rPr>
+            </w:pPr>
+            <w:r>
+              <w:rPr>
+                <w:lang w:val="eu-ES"/>
+              </w:rPr>
+              <w:t>Altua</w:t>
+            </w:r>
+          </w:p>
+        </w:tc>
+        <w:tc>
+          <w:tcPr>
+            <w:tcW w:w="1418" w:type="dxa"/>
+          </w:tcPr>
+          <w:p>
+            <w:pPr>
+              <w:pStyle w:val="Textoindependiente"/>
+              <w:ind w:left="0"/>
+              <w:rPr>
+                <w:lang w:val="eu-ES"/>
+              </w:rPr>
+            </w:pPr>
+            <w:r>
+              <w:rPr>
+                <w:lang w:val="eu-ES"/>
+              </w:rPr>
+              <w:t>2021/06/11</w:t>
+            </w:r>
           </w:p>
         </w:tc>
       </w:tr>
@@ -7757,73 +8932,15 @@
                 <w:lang w:val="eu-ES"/>
               </w:rPr>
             </w:pPr>
-            <w:proofErr w:type="spellStart"/>
-            <w:r>
-              <w:rPr>
-                <w:lang w:val="es-ES"/>
-              </w:rPr>
-              <w:t>Dokumentazioa</w:t>
-            </w:r>
-            <w:proofErr w:type="spellEnd"/>
-            <w:r>
-              <w:rPr>
-                <w:lang w:val="es-ES"/>
-              </w:rPr>
-              <w:t xml:space="preserve"> eta </w:t>
-            </w:r>
-            <w:proofErr w:type="spellStart"/>
-            <w:r>
-              <w:rPr>
-                <w:lang w:val="es-ES"/>
-              </w:rPr>
-              <w:t>proiektuaren</w:t>
-            </w:r>
-            <w:proofErr w:type="spellEnd"/>
-            <w:r>
-              <w:rPr>
-                <w:lang w:val="es-ES"/>
-              </w:rPr>
-              <w:t xml:space="preserve"> </w:t>
-            </w:r>
-            <w:proofErr w:type="spellStart"/>
-            <w:r>
-              <w:rPr>
-                <w:lang w:val="es-ES"/>
-              </w:rPr>
-              <w:t>webgunea</w:t>
-            </w:r>
-            <w:proofErr w:type="spellEnd"/>
-            <w:r>
-              <w:rPr>
-                <w:lang w:val="es-ES"/>
-              </w:rPr>
-              <w:t xml:space="preserve"> CCII </w:t>
-            </w:r>
-            <w:proofErr w:type="spellStart"/>
-            <w:r>
-              <w:rPr>
-                <w:lang w:val="es-ES"/>
-              </w:rPr>
-              <w:t>estandarraren</w:t>
-            </w:r>
-            <w:proofErr w:type="spellEnd"/>
-            <w:r>
-              <w:rPr>
-                <w:lang w:val="es-ES"/>
-              </w:rPr>
-              <w:t xml:space="preserve"> </w:t>
-            </w:r>
-            <w:proofErr w:type="spellStart"/>
-            <w:r>
-              <w:rPr>
-                <w:lang w:val="es-ES"/>
-              </w:rPr>
-              <w:t>arabera</w:t>
-            </w:r>
-            <w:proofErr w:type="spellEnd"/>
-            <w:r>
-              <w:rPr>
-                <w:lang w:val="es-ES"/>
+            <w:r>
+              <w:rPr>
+                <w:lang w:val="eu-ES"/>
+              </w:rPr>
+              <w:t>Dokumentazioa eta proiektuaren webgunea CCII estandarraren arabera</w:t>
+            </w:r>
+            <w:r>
+              <w:rPr>
+                <w:lang w:val="eu-ES"/>
               </w:rPr>
               <w:t>.</w:t>
             </w:r>
@@ -7841,11 +8958,12 @@
                 <w:lang w:val="eu-ES"/>
               </w:rPr>
             </w:pPr>
-            <w:proofErr w:type="spellStart"/>
-            <w:r>
+            <w:r>
+              <w:rPr>
+                <w:lang w:val="eu-ES"/>
+              </w:rPr>
               <w:t>Altua</w:t>
             </w:r>
-            <w:proofErr w:type="spellEnd"/>
           </w:p>
         </w:tc>
         <w:tc>
@@ -7861,6 +8979,9 @@
               </w:rPr>
             </w:pPr>
             <w:r>
+              <w:rPr>
+                <w:lang w:val="eu-ES"/>
+              </w:rPr>
               <w:t>2021/06/11</w:t>
             </w:r>
           </w:p>
@@ -7875,38 +8996,30 @@
             <w:pPr>
               <w:pStyle w:val="Textoindependiente"/>
               <w:ind w:left="0"/>
+              <w:rPr>
+                <w:lang w:val="eu-ES"/>
+              </w:rPr>
             </w:pPr>
+            <w:r>
+              <w:rPr>
+                <w:lang w:val="eu-ES"/>
+              </w:rPr>
+              <w:lastRenderedPageBreak/>
+              <w:t xml:space="preserve">Proiektuan </w:t>
+            </w:r>
             <w:proofErr w:type="spellStart"/>
             <w:r>
-              <w:t>Proiektuan</w:t>
+              <w:rPr>
+                <w:lang w:val="eu-ES"/>
+              </w:rPr>
+              <w:t>OpenUp</w:t>
             </w:r>
             <w:proofErr w:type="spellEnd"/>
             <w:r>
-              <w:t xml:space="preserve"> </w:t>
-            </w:r>
-            <w:proofErr w:type="spellStart"/>
-            <w:r>
-              <w:t>OpenUp</w:t>
-            </w:r>
-            <w:proofErr w:type="spellEnd"/>
-            <w:r>
-              <w:t xml:space="preserve"> </w:t>
-            </w:r>
-            <w:proofErr w:type="spellStart"/>
-            <w:r>
-              <w:t>metodologia</w:t>
-            </w:r>
-            <w:proofErr w:type="spellEnd"/>
-            <w:r>
-              <w:t xml:space="preserve"> </w:t>
-            </w:r>
-            <w:proofErr w:type="spellStart"/>
-            <w:r>
-              <w:t>jarraitzea</w:t>
-            </w:r>
-            <w:proofErr w:type="spellEnd"/>
-            <w:r>
-              <w:t>.</w:t>
+              <w:rPr>
+                <w:lang w:val="eu-ES"/>
+              </w:rPr>
+              <w:t xml:space="preserve"> metodologia jarraitzea.</w:t>
             </w:r>
           </w:p>
         </w:tc>
@@ -7918,12 +9031,16 @@
             <w:pPr>
               <w:pStyle w:val="Textoindependiente"/>
               <w:ind w:left="0"/>
+              <w:rPr>
+                <w:lang w:val="eu-ES"/>
+              </w:rPr>
             </w:pPr>
-            <w:proofErr w:type="spellStart"/>
-            <w:r>
+            <w:r>
+              <w:rPr>
+                <w:lang w:val="eu-ES"/>
+              </w:rPr>
               <w:t>Altua</w:t>
             </w:r>
-            <w:proofErr w:type="spellEnd"/>
           </w:p>
         </w:tc>
         <w:tc>
@@ -7934,8 +9051,14 @@
             <w:pPr>
               <w:pStyle w:val="Textoindependiente"/>
               <w:ind w:left="0"/>
+              <w:rPr>
+                <w:lang w:val="eu-ES"/>
+              </w:rPr>
             </w:pPr>
             <w:r>
+              <w:rPr>
+                <w:lang w:val="eu-ES"/>
+              </w:rPr>
               <w:t>2021/06/11</w:t>
             </w:r>
           </w:p>
@@ -7951,174 +9074,36 @@
               <w:pStyle w:val="Textoindependiente"/>
               <w:ind w:left="0"/>
               <w:rPr>
-                <w:lang w:val="es-ES"/>
+                <w:lang w:val="eu-ES"/>
               </w:rPr>
             </w:pPr>
-            <w:proofErr w:type="spellStart"/>
-            <w:r>
-              <w:rPr>
-                <w:lang w:val="es-ES"/>
-              </w:rPr>
-              <w:t>Erreminta</w:t>
-            </w:r>
-            <w:proofErr w:type="spellEnd"/>
-            <w:r>
-              <w:rPr>
-                <w:lang w:val="es-ES"/>
-              </w:rPr>
-              <w:t xml:space="preserve">, </w:t>
-            </w:r>
-            <w:proofErr w:type="spellStart"/>
-            <w:r>
-              <w:rPr>
-                <w:lang w:val="es-ES"/>
-              </w:rPr>
-              <w:t>metodologia</w:t>
-            </w:r>
-            <w:proofErr w:type="spellEnd"/>
-            <w:r>
-              <w:rPr>
-                <w:lang w:val="es-ES"/>
-              </w:rPr>
-              <w:t xml:space="preserve"> eta </w:t>
-            </w:r>
-            <w:proofErr w:type="spellStart"/>
-            <w:r>
-              <w:rPr>
-                <w:lang w:val="es-ES"/>
-              </w:rPr>
-              <w:t>ezagutzaren</w:t>
-            </w:r>
-            <w:proofErr w:type="spellEnd"/>
-            <w:r>
-              <w:rPr>
-                <w:lang w:val="es-ES"/>
+            <w:r>
+              <w:rPr>
+                <w:lang w:val="eu-ES"/>
+              </w:rPr>
+              <w:t>Garapen</w:t>
+            </w:r>
+            <w:r>
+              <w:rPr>
+                <w:lang w:val="eu-ES"/>
+              </w:rPr>
+              <w:t xml:space="preserve"> prozesua</w:t>
+            </w:r>
+            <w:r>
+              <w:rPr>
+                <w:lang w:val="eu-ES"/>
               </w:rPr>
               <w:t xml:space="preserve"> </w:t>
             </w:r>
-            <w:proofErr w:type="spellStart"/>
-            <w:r>
-              <w:rPr>
-                <w:lang w:val="es-ES"/>
-              </w:rPr>
-              <w:t>aldetik</w:t>
-            </w:r>
-            <w:proofErr w:type="spellEnd"/>
-            <w:r>
-              <w:rPr>
-                <w:lang w:val="es-ES"/>
-              </w:rPr>
-              <w:t xml:space="preserve"> </w:t>
-            </w:r>
-            <w:proofErr w:type="spellStart"/>
-            <w:r>
-              <w:rPr>
-                <w:lang w:val="es-ES"/>
-              </w:rPr>
-              <w:t>eman</w:t>
-            </w:r>
-            <w:proofErr w:type="spellEnd"/>
-            <w:r>
-              <w:rPr>
-                <w:lang w:val="es-ES"/>
-              </w:rPr>
-              <w:t xml:space="preserve"> </w:t>
-            </w:r>
-            <w:proofErr w:type="spellStart"/>
-            <w:r>
-              <w:rPr>
-                <w:lang w:val="es-ES"/>
-              </w:rPr>
-              <w:t>daitezkeen</w:t>
-            </w:r>
-            <w:proofErr w:type="spellEnd"/>
-            <w:r>
-              <w:rPr>
-                <w:lang w:val="es-ES"/>
-              </w:rPr>
-              <w:t xml:space="preserve"> </w:t>
-            </w:r>
-            <w:proofErr w:type="spellStart"/>
-            <w:r>
-              <w:rPr>
-                <w:lang w:val="es-ES"/>
-              </w:rPr>
-              <w:t>aldaketen</w:t>
-            </w:r>
-            <w:proofErr w:type="spellEnd"/>
-            <w:r>
-              <w:rPr>
-                <w:lang w:val="es-ES"/>
-              </w:rPr>
-              <w:t xml:space="preserve"> </w:t>
-            </w:r>
-            <w:proofErr w:type="spellStart"/>
-            <w:r>
-              <w:rPr>
-                <w:lang w:val="es-ES"/>
-              </w:rPr>
-              <w:t>aurrean</w:t>
-            </w:r>
-            <w:proofErr w:type="spellEnd"/>
-            <w:r>
-              <w:rPr>
-                <w:lang w:val="es-ES"/>
-              </w:rPr>
-              <w:t xml:space="preserve">, </w:t>
-            </w:r>
-            <w:proofErr w:type="spellStart"/>
-            <w:r>
-              <w:rPr>
-                <w:lang w:val="es-ES"/>
-              </w:rPr>
-              <w:t>soluzioa</w:t>
-            </w:r>
-            <w:proofErr w:type="spellEnd"/>
-            <w:r>
-              <w:rPr>
-                <w:lang w:val="es-ES"/>
-              </w:rPr>
-              <w:t xml:space="preserve"> </w:t>
-            </w:r>
-            <w:proofErr w:type="spellStart"/>
-            <w:r>
-              <w:rPr>
-                <w:lang w:val="es-ES"/>
-              </w:rPr>
-              <w:t>malgua</w:t>
-            </w:r>
-            <w:proofErr w:type="spellEnd"/>
-            <w:r>
-              <w:rPr>
-                <w:lang w:val="es-ES"/>
-              </w:rPr>
-              <w:t xml:space="preserve"> eta </w:t>
-            </w:r>
-            <w:proofErr w:type="spellStart"/>
-            <w:r>
-              <w:rPr>
-                <w:lang w:val="es-ES"/>
-              </w:rPr>
-              <w:t>egokigarria</w:t>
-            </w:r>
-            <w:proofErr w:type="spellEnd"/>
-            <w:r>
-              <w:rPr>
-                <w:lang w:val="es-ES"/>
-              </w:rPr>
-              <w:t xml:space="preserve"> </w:t>
-            </w:r>
-            <w:proofErr w:type="spellStart"/>
-            <w:r>
-              <w:rPr>
-                <w:lang w:val="es-ES"/>
-              </w:rPr>
-              <w:t>izatea</w:t>
-            </w:r>
-            <w:proofErr w:type="spellEnd"/>
-            <w:r>
-              <w:rPr>
-                <w:lang w:val="es-ES"/>
+            <w:r>
+              <w:rPr>
+                <w:lang w:val="eu-ES"/>
+              </w:rPr>
+              <w:t>metodologia eta estandarrek esaten duten moduan eratzea</w:t>
+            </w:r>
+            <w:r>
+              <w:rPr>
+                <w:lang w:val="eu-ES"/>
               </w:rPr>
               <w:t>.</w:t>
             </w:r>
@@ -8133,17 +9118,15 @@
               <w:pStyle w:val="Textoindependiente"/>
               <w:ind w:left="0"/>
               <w:rPr>
-                <w:lang w:val="es-ES"/>
+                <w:lang w:val="eu-ES"/>
               </w:rPr>
             </w:pPr>
-            <w:proofErr w:type="spellStart"/>
-            <w:r>
-              <w:rPr>
-                <w:lang w:val="es-ES"/>
-              </w:rPr>
-              <w:t>Ertaina</w:t>
-            </w:r>
-            <w:proofErr w:type="spellEnd"/>
+            <w:r>
+              <w:rPr>
+                <w:lang w:val="eu-ES"/>
+              </w:rPr>
+              <w:t>Altua</w:t>
+            </w:r>
           </w:p>
         </w:tc>
         <w:tc>
@@ -8155,10 +9138,13 @@
               <w:pStyle w:val="Textoindependiente"/>
               <w:ind w:left="0"/>
               <w:rPr>
-                <w:lang w:val="es-ES"/>
+                <w:lang w:val="eu-ES"/>
               </w:rPr>
             </w:pPr>
             <w:r>
+              <w:rPr>
+                <w:lang w:val="eu-ES"/>
+              </w:rPr>
               <w:t>2021/06/11</w:t>
             </w:r>
           </w:p>
@@ -8181,7 +9167,7 @@
               <w:rPr>
                 <w:lang w:val="eu-ES"/>
               </w:rPr>
-              <w:t>Proiektuaren garapenerako doakoak eta libreak diren tresnak erabiltzea.</w:t>
+              <w:t>Erreminta, metodologia eta ezagutzaren aldetik eman daitezkeen aldaketen aurrean, soluzioa malgua eta egokigarria izatea.</w:t>
             </w:r>
           </w:p>
         </w:tc>
@@ -8218,6 +9204,71 @@
               </w:rPr>
             </w:pPr>
             <w:r>
+              <w:rPr>
+                <w:lang w:val="eu-ES"/>
+              </w:rPr>
+              <w:t>2021/06/11</w:t>
+            </w:r>
+          </w:p>
+        </w:tc>
+      </w:tr>
+      <w:tr>
+        <w:tc>
+          <w:tcPr>
+            <w:tcW w:w="6648" w:type="dxa"/>
+          </w:tcPr>
+          <w:p>
+            <w:pPr>
+              <w:pStyle w:val="Textoindependiente"/>
+              <w:ind w:left="0"/>
+              <w:rPr>
+                <w:lang w:val="eu-ES"/>
+              </w:rPr>
+            </w:pPr>
+            <w:r>
+              <w:rPr>
+                <w:lang w:val="eu-ES"/>
+              </w:rPr>
+              <w:t>Proiektuaren garapenerako doakoak eta libreak diren tresnak erabiltzea.</w:t>
+            </w:r>
+          </w:p>
+        </w:tc>
+        <w:tc>
+          <w:tcPr>
+            <w:tcW w:w="1417" w:type="dxa"/>
+          </w:tcPr>
+          <w:p>
+            <w:pPr>
+              <w:pStyle w:val="Textoindependiente"/>
+              <w:ind w:left="0"/>
+              <w:rPr>
+                <w:lang w:val="eu-ES"/>
+              </w:rPr>
+            </w:pPr>
+            <w:r>
+              <w:rPr>
+                <w:lang w:val="eu-ES"/>
+              </w:rPr>
+              <w:t>Ertaina</w:t>
+            </w:r>
+          </w:p>
+        </w:tc>
+        <w:tc>
+          <w:tcPr>
+            <w:tcW w:w="1418" w:type="dxa"/>
+          </w:tcPr>
+          <w:p>
+            <w:pPr>
+              <w:pStyle w:val="Textoindependiente"/>
+              <w:ind w:left="0"/>
+              <w:rPr>
+                <w:lang w:val="eu-ES"/>
+              </w:rPr>
+            </w:pPr>
+            <w:r>
+              <w:rPr>
+                <w:lang w:val="eu-ES"/>
+              </w:rPr>
               <w:t>2021/06/11</w:t>
             </w:r>
           </w:p>
@@ -8271,146 +9322,155 @@
 
 <file path=word/footer1.xml><?xml version="1.0" encoding="utf-8"?>
 <w:ftr xmlns:wpc="http://schemas.microsoft.com/office/word/2010/wordprocessingCanvas" xmlns:cx="http://schemas.microsoft.com/office/drawing/2014/chartex" xmlns:cx1="http://schemas.microsoft.com/office/drawing/2015/9/8/chartex" xmlns:cx2="http://schemas.microsoft.com/office/drawing/2015/10/21/chartex" xmlns:cx3="http://schemas.microsoft.com/office/drawing/2016/5/9/chartex" xmlns:cx4="http://schemas.microsoft.com/office/drawing/2016/5/10/chartex" xmlns:cx5="http://schemas.microsoft.com/office/drawing/2016/5/11/chartex" xmlns:cx6="http://schemas.microsoft.com/office/drawing/2016/5/12/chartex" xmlns:cx7="http://schemas.microsoft.com/office/drawing/2016/5/13/chartex" xmlns:cx8="http://schemas.microsoft.com/office/drawing/2016/5/14/chartex" xmlns:mc="http://schemas.openxmlformats.org/markup-compatibility/2006" xmlns:aink="http://schemas.microsoft.com/office/drawing/2016/ink" xmlns:am3d="http://schemas.microsoft.com/office/drawing/2017/model3d" xmlns:o="urn:schemas-microsoft-com:office:office" xmlns:r="http://schemas.openxmlformats.org/officeDocument/2006/relationships" xmlns:m="http://schemas.openxmlformats.org/officeDocument/2006/math" xmlns:v="urn:schemas-microsoft-com:vml" xmlns:wp14="http://schemas.microsoft.com/office/word/2010/wordprocessingDrawing" xmlns:wp="http://schemas.openxmlformats.org/drawingml/2006/wordprocessingDrawing" xmlns:w10="urn:schemas-microsoft-com:office:word" xmlns:w="http://schemas.openxmlformats.org/wordprocessingml/2006/main" xmlns:w14="http://schemas.microsoft.com/office/word/2010/wordml" xmlns:w15="http://schemas.microsoft.com/office/word/2012/wordml" xmlns:w16cex="http://schemas.microsoft.com/office/word/2018/wordml/cex" xmlns:w16cid="http://schemas.microsoft.com/office/word/2016/wordml/cid" xmlns:w16="http://schemas.microsoft.com/office/word/2018/wordml" xmlns:w16se="http://schemas.microsoft.com/office/word/2015/wordml/symex" xmlns:wpg="http://schemas.microsoft.com/office/word/2010/wordprocessingGroup" xmlns:wpi="http://schemas.microsoft.com/office/word/2010/wordprocessingInk" xmlns:wne="http://schemas.microsoft.com/office/word/2006/wordml" xmlns:wps="http://schemas.microsoft.com/office/word/2010/wordprocessingShape" mc:Ignorable="w14 w15 w16se w16cid w16 w16cex wp14">
-  <w:tbl>
-    <w:tblPr>
-      <w:tblW w:w="0" w:type="auto"/>
-      <w:tblBorders>
-        <w:top w:val="single" w:sz="6" w:space="0" w:color="auto"/>
-        <w:left w:val="single" w:sz="6" w:space="0" w:color="auto"/>
-        <w:bottom w:val="single" w:sz="6" w:space="0" w:color="auto"/>
-        <w:right w:val="single" w:sz="6" w:space="0" w:color="auto"/>
-        <w:insideH w:val="single" w:sz="6" w:space="0" w:color="auto"/>
-        <w:insideV w:val="single" w:sz="6" w:space="0" w:color="auto"/>
-      </w:tblBorders>
-      <w:tblLayout w:type="fixed"/>
-      <w:tblLook w:val="0000" w:firstRow="0" w:lastRow="0" w:firstColumn="0" w:lastColumn="0" w:noHBand="0" w:noVBand="0"/>
-    </w:tblPr>
-    <w:tblGrid>
-      <w:gridCol w:w="3162"/>
-      <w:gridCol w:w="3162"/>
-      <w:gridCol w:w="3162"/>
-    </w:tblGrid>
-    <w:tr>
-      <w:tc>
-        <w:tcPr>
-          <w:tcW w:w="3162" w:type="dxa"/>
-          <w:tcBorders>
-            <w:top w:val="nil"/>
-            <w:left w:val="nil"/>
-            <w:bottom w:val="nil"/>
-            <w:right w:val="nil"/>
-          </w:tcBorders>
-        </w:tcPr>
-        <w:p>
-          <w:pPr>
-            <w:ind w:right="360"/>
-          </w:pPr>
-          <w:r>
-            <w:t>Confidential</w:t>
-          </w:r>
-        </w:p>
-      </w:tc>
-      <w:tc>
-        <w:tcPr>
-          <w:tcW w:w="3162" w:type="dxa"/>
-          <w:tcBorders>
-            <w:top w:val="nil"/>
-            <w:left w:val="nil"/>
-            <w:bottom w:val="nil"/>
-            <w:right w:val="nil"/>
-          </w:tcBorders>
-        </w:tcPr>
-        <w:p>
-          <w:pPr>
-            <w:jc w:val="center"/>
-          </w:pPr>
-          <w:r>
-            <w:sym w:font="Symbol" w:char="F0D3"/>
-          </w:r>
-          <w:fldSimple w:instr=" DOCPROPERTY &quot;Company&quot;  \* MERGEFORMAT ">
-            <w:r>
-              <w:t>&lt;Company Name&gt;</w:t>
-            </w:r>
-          </w:fldSimple>
-          <w:r>
-            <w:t xml:space="preserve">, </w:t>
-          </w:r>
-          <w:r>
-            <w:fldChar w:fldCharType="begin"/>
-          </w:r>
-          <w:r>
-            <w:instrText xml:space="preserve"> DATE \@ "yyyy" </w:instrText>
-          </w:r>
-          <w:r>
-            <w:fldChar w:fldCharType="separate"/>
-          </w:r>
-          <w:r>
-            <w:rPr>
-              <w:noProof/>
-            </w:rPr>
-            <w:t>2021</w:t>
-          </w:r>
-          <w:r>
-            <w:fldChar w:fldCharType="end"/>
-          </w:r>
-        </w:p>
-      </w:tc>
-      <w:tc>
-        <w:tcPr>
-          <w:tcW w:w="3162" w:type="dxa"/>
-          <w:tcBorders>
-            <w:top w:val="nil"/>
-            <w:left w:val="nil"/>
-            <w:bottom w:val="nil"/>
-            <w:right w:val="nil"/>
-          </w:tcBorders>
-        </w:tcPr>
-        <w:p>
-          <w:pPr>
-            <w:jc w:val="right"/>
-          </w:pPr>
-          <w:r>
-            <w:t xml:space="preserve">Page </w:t>
-          </w:r>
-          <w:r>
-            <w:rPr>
-              <w:rStyle w:val="Nmerodepgina"/>
-            </w:rPr>
-            <w:fldChar w:fldCharType="begin"/>
-          </w:r>
-          <w:r>
-            <w:rPr>
-              <w:rStyle w:val="Nmerodepgina"/>
-            </w:rPr>
-            <w:instrText xml:space="preserve"> PAGE </w:instrText>
-          </w:r>
-          <w:r>
-            <w:rPr>
-              <w:rStyle w:val="Nmerodepgina"/>
-            </w:rPr>
-            <w:fldChar w:fldCharType="separate"/>
-          </w:r>
-          <w:r>
-            <w:rPr>
-              <w:rStyle w:val="Nmerodepgina"/>
-              <w:noProof/>
-            </w:rPr>
-            <w:t>1</w:t>
-          </w:r>
-          <w:r>
-            <w:rPr>
-              <w:rStyle w:val="Nmerodepgina"/>
-            </w:rPr>
-            <w:fldChar w:fldCharType="end"/>
-          </w:r>
-        </w:p>
-      </w:tc>
-    </w:tr>
-  </w:tbl>
   <w:p>
     <w:pPr>
       <w:pStyle w:val="Piedepgina"/>
+      <w:rPr>
+        <w:rFonts w:asciiTheme="minorHAnsi" w:hAnsiTheme="minorHAnsi" w:cstheme="minorHAnsi"/>
+        <w:sz w:val="22"/>
+        <w:szCs w:val="22"/>
+      </w:rPr>
     </w:pPr>
+    <w:proofErr w:type="spellStart"/>
+    <w:r>
+      <w:rPr>
+        <w:rFonts w:asciiTheme="minorHAnsi" w:hAnsiTheme="minorHAnsi" w:cstheme="minorHAnsi"/>
+        <w:sz w:val="22"/>
+        <w:szCs w:val="22"/>
+      </w:rPr>
+      <w:t>Ikuspegia</w:t>
+    </w:r>
+    <w:proofErr w:type="spellEnd"/>
+    <w:r>
+      <w:rPr>
+        <w:rFonts w:asciiTheme="minorHAnsi" w:hAnsiTheme="minorHAnsi" w:cstheme="minorHAnsi"/>
+        <w:sz w:val="22"/>
+        <w:szCs w:val="22"/>
+      </w:rPr>
+      <w:ptab w:relativeTo="margin" w:alignment="center" w:leader="none"/>
+    </w:r>
+    <w:r>
+      <w:rPr>
+        <w:rFonts w:asciiTheme="minorHAnsi" w:hAnsiTheme="minorHAnsi" w:cstheme="minorHAnsi"/>
+        <w:sz w:val="22"/>
+        <w:szCs w:val="22"/>
+      </w:rPr>
+      <w:t>2020/01/21</w:t>
+    </w:r>
+    <w:r>
+      <w:rPr>
+        <w:rFonts w:asciiTheme="minorHAnsi" w:hAnsiTheme="minorHAnsi" w:cstheme="minorHAnsi"/>
+        <w:sz w:val="22"/>
+        <w:szCs w:val="22"/>
+      </w:rPr>
+      <w:ptab w:relativeTo="margin" w:alignment="right" w:leader="none"/>
+    </w:r>
+    <w:r>
+      <w:rPr>
+        <w:rFonts w:asciiTheme="minorHAnsi" w:hAnsiTheme="minorHAnsi" w:cstheme="minorHAnsi"/>
+        <w:sz w:val="22"/>
+        <w:szCs w:val="22"/>
+      </w:rPr>
+      <w:fldChar w:fldCharType="begin"/>
+    </w:r>
+    <w:r>
+      <w:rPr>
+        <w:rFonts w:asciiTheme="minorHAnsi" w:hAnsiTheme="minorHAnsi" w:cstheme="minorHAnsi"/>
+        <w:sz w:val="22"/>
+        <w:szCs w:val="22"/>
+      </w:rPr>
+      <w:instrText>PAGE  \* Arabic  \* MERGEFORMAT</w:instrText>
+    </w:r>
+    <w:r>
+      <w:rPr>
+        <w:rFonts w:asciiTheme="minorHAnsi" w:hAnsiTheme="minorHAnsi" w:cstheme="minorHAnsi"/>
+        <w:sz w:val="22"/>
+        <w:szCs w:val="22"/>
+      </w:rPr>
+      <w:fldChar w:fldCharType="separate"/>
+    </w:r>
+    <w:r>
+      <w:rPr>
+        <w:rFonts w:asciiTheme="minorHAnsi" w:hAnsiTheme="minorHAnsi" w:cstheme="minorHAnsi"/>
+        <w:sz w:val="22"/>
+        <w:szCs w:val="22"/>
+      </w:rPr>
+      <w:t>3</w:t>
+    </w:r>
+    <w:r>
+      <w:rPr>
+        <w:rFonts w:asciiTheme="minorHAnsi" w:hAnsiTheme="minorHAnsi" w:cstheme="minorHAnsi"/>
+        <w:sz w:val="22"/>
+        <w:szCs w:val="22"/>
+      </w:rPr>
+      <w:fldChar w:fldCharType="end"/>
+    </w:r>
+    <w:r>
+      <w:rPr>
+        <w:rFonts w:asciiTheme="minorHAnsi" w:hAnsiTheme="minorHAnsi" w:cstheme="minorHAnsi"/>
+        <w:sz w:val="22"/>
+        <w:szCs w:val="22"/>
+        <w:lang w:val="es-ES"/>
+      </w:rPr>
+      <w:t xml:space="preserve"> </w:t>
+    </w:r>
+    <w:r>
+      <w:rPr>
+        <w:rFonts w:asciiTheme="minorHAnsi" w:hAnsiTheme="minorHAnsi" w:cstheme="minorHAnsi"/>
+        <w:sz w:val="22"/>
+        <w:szCs w:val="22"/>
+      </w:rPr>
+      <w:t>/</w:t>
+    </w:r>
+    <w:r>
+      <w:rPr>
+        <w:rFonts w:asciiTheme="minorHAnsi" w:hAnsiTheme="minorHAnsi" w:cstheme="minorHAnsi"/>
+        <w:sz w:val="22"/>
+        <w:szCs w:val="22"/>
+        <w:lang w:val="es-ES"/>
+      </w:rPr>
+      <w:t xml:space="preserve"> </w:t>
+    </w:r>
+    <w:r>
+      <w:rPr>
+        <w:rFonts w:asciiTheme="minorHAnsi" w:hAnsiTheme="minorHAnsi" w:cstheme="minorHAnsi"/>
+        <w:sz w:val="22"/>
+        <w:szCs w:val="22"/>
+      </w:rPr>
+      <w:fldChar w:fldCharType="begin"/>
+    </w:r>
+    <w:r>
+      <w:rPr>
+        <w:rFonts w:asciiTheme="minorHAnsi" w:hAnsiTheme="minorHAnsi" w:cstheme="minorHAnsi"/>
+        <w:sz w:val="22"/>
+        <w:szCs w:val="22"/>
+      </w:rPr>
+      <w:instrText>NUMPAGES  \* Arabic  \* MERGEFORMAT</w:instrText>
+    </w:r>
+    <w:r>
+      <w:rPr>
+        <w:rFonts w:asciiTheme="minorHAnsi" w:hAnsiTheme="minorHAnsi" w:cstheme="minorHAnsi"/>
+        <w:sz w:val="22"/>
+        <w:szCs w:val="22"/>
+      </w:rPr>
+      <w:fldChar w:fldCharType="separate"/>
+    </w:r>
+    <w:r>
+      <w:rPr>
+        <w:rFonts w:asciiTheme="minorHAnsi" w:hAnsiTheme="minorHAnsi" w:cstheme="minorHAnsi"/>
+        <w:sz w:val="22"/>
+        <w:szCs w:val="22"/>
+      </w:rPr>
+      <w:t>11</w:t>
+    </w:r>
+    <w:r>
+      <w:rPr>
+        <w:rFonts w:asciiTheme="minorHAnsi" w:hAnsiTheme="minorHAnsi" w:cstheme="minorHAnsi"/>
+        <w:sz w:val="22"/>
+        <w:szCs w:val="22"/>
+      </w:rPr>
+      <w:fldChar w:fldCharType="end"/>
+    </w:r>
   </w:p>
 </w:ftr>
 </file>
@@ -8444,105 +9504,221 @@
 <w:hdr xmlns:wpc="http://schemas.microsoft.com/office/word/2010/wordprocessingCanvas" xmlns:cx="http://schemas.microsoft.com/office/drawing/2014/chartex" xmlns:cx1="http://schemas.microsoft.com/office/drawing/2015/9/8/chartex" xmlns:cx2="http://schemas.microsoft.com/office/drawing/2015/10/21/chartex" xmlns:cx3="http://schemas.microsoft.com/office/drawing/2016/5/9/chartex" xmlns:cx4="http://schemas.microsoft.com/office/drawing/2016/5/10/chartex" xmlns:cx5="http://schemas.microsoft.com/office/drawing/2016/5/11/chartex" xmlns:cx6="http://schemas.microsoft.com/office/drawing/2016/5/12/chartex" xmlns:cx7="http://schemas.microsoft.com/office/drawing/2016/5/13/chartex" xmlns:cx8="http://schemas.microsoft.com/office/drawing/2016/5/14/chartex" xmlns:mc="http://schemas.openxmlformats.org/markup-compatibility/2006" xmlns:aink="http://schemas.microsoft.com/office/drawing/2016/ink" xmlns:am3d="http://schemas.microsoft.com/office/drawing/2017/model3d" xmlns:o="urn:schemas-microsoft-com:office:office" xmlns:r="http://schemas.openxmlformats.org/officeDocument/2006/relationships" xmlns:m="http://schemas.openxmlformats.org/officeDocument/2006/math" xmlns:v="urn:schemas-microsoft-com:vml" xmlns:wp14="http://schemas.microsoft.com/office/word/2010/wordprocessingDrawing" xmlns:wp="http://schemas.openxmlformats.org/drawingml/2006/wordprocessingDrawing" xmlns:w10="urn:schemas-microsoft-com:office:word" xmlns:w="http://schemas.openxmlformats.org/wordprocessingml/2006/main" xmlns:w14="http://schemas.microsoft.com/office/word/2010/wordml" xmlns:w15="http://schemas.microsoft.com/office/word/2012/wordml" xmlns:w16cex="http://schemas.microsoft.com/office/word/2018/wordml/cex" xmlns:w16cid="http://schemas.microsoft.com/office/word/2016/wordml/cid" xmlns:w16="http://schemas.microsoft.com/office/word/2018/wordml" xmlns:w16se="http://schemas.microsoft.com/office/word/2015/wordml/symex" xmlns:wpg="http://schemas.microsoft.com/office/word/2010/wordprocessingGroup" xmlns:wpi="http://schemas.microsoft.com/office/word/2010/wordprocessingInk" xmlns:wne="http://schemas.microsoft.com/office/word/2006/wordml" xmlns:wps="http://schemas.microsoft.com/office/word/2010/wordprocessingShape" mc:Ignorable="w14 w15 w16se w16cid w16 w16cex wp14">
   <w:tbl>
     <w:tblPr>
+      <w:tblStyle w:val="Tablaconcuadrcula"/>
       <w:tblW w:w="0" w:type="auto"/>
-      <w:tblBorders>
-        <w:top w:val="single" w:sz="6" w:space="0" w:color="auto"/>
-        <w:left w:val="single" w:sz="6" w:space="0" w:color="auto"/>
-        <w:bottom w:val="single" w:sz="6" w:space="0" w:color="auto"/>
-        <w:right w:val="single" w:sz="6" w:space="0" w:color="auto"/>
-        <w:insideH w:val="single" w:sz="6" w:space="0" w:color="auto"/>
-        <w:insideV w:val="single" w:sz="6" w:space="0" w:color="auto"/>
-      </w:tblBorders>
-      <w:tblLayout w:type="fixed"/>
-      <w:tblLook w:val="0000" w:firstRow="0" w:lastRow="0" w:firstColumn="0" w:lastColumn="0" w:noHBand="0" w:noVBand="0"/>
+      <w:tblCellMar>
+        <w:top w:w="57" w:type="dxa"/>
+        <w:bottom w:w="57" w:type="dxa"/>
+      </w:tblCellMar>
+      <w:tblLook w:val="04A0" w:firstRow="1" w:lastRow="0" w:firstColumn="1" w:lastColumn="0" w:noHBand="0" w:noVBand="1"/>
     </w:tblPr>
     <w:tblGrid>
-      <w:gridCol w:w="6379"/>
-      <w:gridCol w:w="3179"/>
+      <w:gridCol w:w="9350"/>
     </w:tblGrid>
     <w:tr>
       <w:tc>
         <w:tcPr>
-          <w:tcW w:w="6379" w:type="dxa"/>
+          <w:tcW w:w="9736" w:type="dxa"/>
         </w:tcPr>
         <w:p>
+          <w:pPr>
+            <w:pStyle w:val="Encabezado"/>
+            <w:tabs>
+              <w:tab w:val="left" w:pos="2020"/>
+              <w:tab w:val="center" w:pos="3366"/>
+            </w:tabs>
+            <w:jc w:val="center"/>
+            <w:rPr>
+              <w:lang w:val="eu-ES"/>
+            </w:rPr>
+          </w:pPr>
           <w:r>
             <w:rPr>
-              <w:b/>
+              <w:noProof/>
+              <w:lang w:val="eu-ES"/>
             </w:rPr>
-            <w:fldChar w:fldCharType="begin"/>
+            <w:drawing>
+              <wp:anchor distT="0" distB="0" distL="114300" distR="114300" simplePos="0" relativeHeight="251659264" behindDoc="1" locked="0" layoutInCell="1" allowOverlap="1" wp14:anchorId="15BBFE1E" wp14:editId="68108FE6">
+                <wp:simplePos x="0" y="0"/>
+                <wp:positionH relativeFrom="margin">
+                  <wp:posOffset>5560695</wp:posOffset>
+                </wp:positionH>
+                <wp:positionV relativeFrom="paragraph">
+                  <wp:posOffset>0</wp:posOffset>
+                </wp:positionV>
+                <wp:extent cx="514350" cy="514350"/>
+                <wp:effectExtent l="0" t="0" r="0" b="0"/>
+                <wp:wrapTight wrapText="bothSides">
+                  <wp:wrapPolygon edited="0">
+                    <wp:start x="5600" y="0"/>
+                    <wp:lineTo x="0" y="15200"/>
+                    <wp:lineTo x="0" y="20800"/>
+                    <wp:lineTo x="20800" y="20800"/>
+                    <wp:lineTo x="20800" y="13600"/>
+                    <wp:lineTo x="15200" y="0"/>
+                    <wp:lineTo x="5600" y="0"/>
+                  </wp:wrapPolygon>
+                </wp:wrapTight>
+                <wp:docPr id="9" name="Imagen 9"/>
+                <wp:cNvGraphicFramePr>
+                  <a:graphicFrameLocks xmlns:a="http://schemas.openxmlformats.org/drawingml/2006/main" noChangeAspect="1"/>
+                </wp:cNvGraphicFramePr>
+                <a:graphic xmlns:a="http://schemas.openxmlformats.org/drawingml/2006/main">
+                  <a:graphicData uri="http://schemas.openxmlformats.org/drawingml/2006/picture">
+                    <pic:pic xmlns:pic="http://schemas.openxmlformats.org/drawingml/2006/picture">
+                      <pic:nvPicPr>
+                        <pic:cNvPr id="0" name="Picture 1"/>
+                        <pic:cNvPicPr>
+                          <a:picLocks noChangeAspect="1" noChangeArrowheads="1"/>
+                        </pic:cNvPicPr>
+                      </pic:nvPicPr>
+                      <pic:blipFill>
+                        <a:blip r:embed="rId1">
+                          <a:extLst>
+                            <a:ext uri="{28A0092B-C50C-407E-A947-70E740481C1C}">
+                              <a14:useLocalDpi xmlns:a14="http://schemas.microsoft.com/office/drawing/2010/main" val="0"/>
+                            </a:ext>
+                          </a:extLst>
+                        </a:blip>
+                        <a:srcRect/>
+                        <a:stretch>
+                          <a:fillRect/>
+                        </a:stretch>
+                      </pic:blipFill>
+                      <pic:spPr bwMode="auto">
+                        <a:xfrm>
+                          <a:off x="0" y="0"/>
+                          <a:ext cx="514350" cy="514350"/>
+                        </a:xfrm>
+                        <a:prstGeom prst="rect">
+                          <a:avLst/>
+                        </a:prstGeom>
+                        <a:noFill/>
+                      </pic:spPr>
+                    </pic:pic>
+                  </a:graphicData>
+                </a:graphic>
+                <wp14:sizeRelH relativeFrom="page">
+                  <wp14:pctWidth>0</wp14:pctWidth>
+                </wp14:sizeRelH>
+                <wp14:sizeRelV relativeFrom="page">
+                  <wp14:pctHeight>0</wp14:pctHeight>
+                </wp14:sizeRelV>
+              </wp:anchor>
+            </w:drawing>
           </w:r>
           <w:r>
             <w:rPr>
-              <w:b/>
+              <w:noProof/>
+              <w:lang w:val="eu-ES"/>
             </w:rPr>
-            <w:instrText xml:space="preserve"> SUBJECT  \* MERGEFORMAT </w:instrText>
+            <w:drawing>
+              <wp:anchor distT="0" distB="0" distL="114300" distR="114300" simplePos="0" relativeHeight="251660288" behindDoc="1" locked="0" layoutInCell="1" allowOverlap="1" wp14:anchorId="5E6D63F0" wp14:editId="259FD1EB">
+                <wp:simplePos x="0" y="0"/>
+                <wp:positionH relativeFrom="margin">
+                  <wp:posOffset>-34290</wp:posOffset>
+                </wp:positionH>
+                <wp:positionV relativeFrom="paragraph">
+                  <wp:posOffset>3175</wp:posOffset>
+                </wp:positionV>
+                <wp:extent cx="1188085" cy="513715"/>
+                <wp:effectExtent l="0" t="0" r="0" b="635"/>
+                <wp:wrapTight wrapText="bothSides">
+                  <wp:wrapPolygon edited="0">
+                    <wp:start x="0" y="0"/>
+                    <wp:lineTo x="0" y="20826"/>
+                    <wp:lineTo x="21127" y="20826"/>
+                    <wp:lineTo x="21127" y="0"/>
+                    <wp:lineTo x="0" y="0"/>
+                  </wp:wrapPolygon>
+                </wp:wrapTight>
+                <wp:docPr id="10" name="Imagen 10" descr="Código QR&#10;&#10;Descripción generada automáticamente con confianza media"/>
+                <wp:cNvGraphicFramePr>
+                  <a:graphicFrameLocks xmlns:a="http://schemas.openxmlformats.org/drawingml/2006/main" noChangeAspect="1"/>
+                </wp:cNvGraphicFramePr>
+                <a:graphic xmlns:a="http://schemas.openxmlformats.org/drawingml/2006/main">
+                  <a:graphicData uri="http://schemas.openxmlformats.org/drawingml/2006/picture">
+                    <pic:pic xmlns:pic="http://schemas.openxmlformats.org/drawingml/2006/picture">
+                      <pic:nvPicPr>
+                        <pic:cNvPr id="10" name="Imagen 10" descr="Código QR&#10;&#10;Descripción generada automáticamente con confianza media"/>
+                        <pic:cNvPicPr/>
+                      </pic:nvPicPr>
+                      <pic:blipFill>
+                        <a:blip r:embed="rId2">
+                          <a:extLst>
+                            <a:ext uri="{28A0092B-C50C-407E-A947-70E740481C1C}">
+                              <a14:useLocalDpi xmlns:a14="http://schemas.microsoft.com/office/drawing/2010/main" val="0"/>
+                            </a:ext>
+                          </a:extLst>
+                        </a:blip>
+                        <a:stretch>
+                          <a:fillRect/>
+                        </a:stretch>
+                      </pic:blipFill>
+                      <pic:spPr>
+                        <a:xfrm>
+                          <a:off x="0" y="0"/>
+                          <a:ext cx="1188085" cy="513715"/>
+                        </a:xfrm>
+                        <a:prstGeom prst="rect">
+                          <a:avLst/>
+                        </a:prstGeom>
+                      </pic:spPr>
+                    </pic:pic>
+                  </a:graphicData>
+                </a:graphic>
+                <wp14:sizeRelH relativeFrom="margin">
+                  <wp14:pctWidth>0</wp14:pctWidth>
+                </wp14:sizeRelH>
+                <wp14:sizeRelV relativeFrom="margin">
+                  <wp14:pctHeight>0</wp14:pctHeight>
+                </wp14:sizeRelV>
+              </wp:anchor>
+            </w:drawing>
           </w:r>
           <w:r>
             <w:rPr>
-              <w:b/>
+              <w:lang w:val="eu-ES"/>
             </w:rPr>
-            <w:fldChar w:fldCharType="separate"/>
+            <w:t xml:space="preserve">Proiektua: </w:t>
           </w:r>
           <w:proofErr w:type="spellStart"/>
           <w:r>
+            <w:rPr>
+              <w:lang w:val="eu-ES"/>
+            </w:rPr>
             <w:t>ProMeta</w:t>
           </w:r>
           <w:proofErr w:type="spellEnd"/>
+        </w:p>
+        <w:p>
+          <w:pPr>
+            <w:pStyle w:val="Encabezado"/>
+            <w:jc w:val="center"/>
+            <w:rPr>
+              <w:lang w:val="eu-ES"/>
+            </w:rPr>
+          </w:pPr>
           <w:r>
             <w:rPr>
-              <w:b/>
+              <w:lang w:val="eu-ES"/>
             </w:rPr>
-            <w:fldChar w:fldCharType="end"/>
+            <w:t>Egilea: Julen Etxaniz Aragoneses</w:t>
           </w:r>
         </w:p>
-      </w:tc>
-      <w:tc>
-        <w:tcPr>
-          <w:tcW w:w="3179" w:type="dxa"/>
-        </w:tcPr>
         <w:p>
           <w:pPr>
-            <w:tabs>
-              <w:tab w:val="left" w:pos="1135"/>
-            </w:tabs>
-            <w:spacing w:before="40"/>
-            <w:ind w:right="68"/>
+            <w:pStyle w:val="Encabezado"/>
+            <w:jc w:val="center"/>
+            <w:rPr>
+              <w:lang w:val="eu-ES"/>
+            </w:rPr>
           </w:pPr>
           <w:r>
-            <w:t xml:space="preserve"> </w:t>
-          </w:r>
-        </w:p>
-      </w:tc>
-    </w:tr>
-    <w:tr>
-      <w:tc>
-        <w:tcPr>
-          <w:tcW w:w="6379" w:type="dxa"/>
-        </w:tcPr>
-        <w:p>
-          <w:fldSimple w:instr=" TITLE  \* MERGEFORMAT ">
-            <w:r>
-              <w:t>Vision</w:t>
-            </w:r>
-          </w:fldSimple>
-        </w:p>
-      </w:tc>
-      <w:tc>
-        <w:tcPr>
-          <w:tcW w:w="3179" w:type="dxa"/>
-        </w:tcPr>
-        <w:p>
-          <w:r>
-            <w:t xml:space="preserve">  Date:  &lt;dd/mmm/</w:t>
-          </w:r>
-          <w:proofErr w:type="spellStart"/>
-          <w:r>
-            <w:t>yy</w:t>
-          </w:r>
-          <w:proofErr w:type="spellEnd"/>
-          <w:r>
-            <w:t>&gt;</w:t>
+            <w:rPr>
+              <w:lang w:val="eu-ES"/>
+            </w:rPr>
+            <w:t>Tutorea: Juan Manuel Pikatza Atxa</w:t>
           </w:r>
         </w:p>
       </w:tc>
@@ -8551,6 +9727,9 @@
   <w:p>
     <w:pPr>
       <w:pStyle w:val="Encabezado"/>
+      <w:rPr>
+        <w:lang w:val="es-ES"/>
+      </w:rPr>
     </w:pPr>
   </w:p>
 </w:hdr>
@@ -8706,6 +9885,118 @@
     </w:lvl>
   </w:abstractNum>
   <w:abstractNum w:abstractNumId="5" w15:restartNumberingAfterBreak="0">
+    <w:nsid w:val="0DC163B7"/>
+    <w:multiLevelType w:val="hybridMultilevel"/>
+    <w:tmpl w:val="6BB0C6D2"/>
+    <w:lvl w:ilvl="0" w:tplc="8DE2BD6C">
+      <w:numFmt w:val="bullet"/>
+      <w:lvlText w:val="-"/>
+      <w:lvlJc w:val="left"/>
+      <w:pPr>
+        <w:ind w:left="398" w:hanging="360"/>
+      </w:pPr>
+      <w:rPr>
+        <w:rFonts w:ascii="Times New Roman" w:eastAsia="Times New Roman" w:hAnsi="Times New Roman" w:cs="Times New Roman" w:hint="default"/>
+      </w:rPr>
+    </w:lvl>
+    <w:lvl w:ilvl="1" w:tplc="0C0A0003" w:tentative="1">
+      <w:start w:val="1"/>
+      <w:numFmt w:val="bullet"/>
+      <w:lvlText w:val="o"/>
+      <w:lvlJc w:val="left"/>
+      <w:pPr>
+        <w:ind w:left="1118" w:hanging="360"/>
+      </w:pPr>
+      <w:rPr>
+        <w:rFonts w:ascii="Courier New" w:hAnsi="Courier New" w:cs="Courier New" w:hint="default"/>
+      </w:rPr>
+    </w:lvl>
+    <w:lvl w:ilvl="2" w:tplc="0C0A0005" w:tentative="1">
+      <w:start w:val="1"/>
+      <w:numFmt w:val="bullet"/>
+      <w:lvlText w:val=""/>
+      <w:lvlJc w:val="left"/>
+      <w:pPr>
+        <w:ind w:left="1838" w:hanging="360"/>
+      </w:pPr>
+      <w:rPr>
+        <w:rFonts w:ascii="Wingdings" w:hAnsi="Wingdings" w:hint="default"/>
+      </w:rPr>
+    </w:lvl>
+    <w:lvl w:ilvl="3" w:tplc="0C0A0001" w:tentative="1">
+      <w:start w:val="1"/>
+      <w:numFmt w:val="bullet"/>
+      <w:lvlText w:val=""/>
+      <w:lvlJc w:val="left"/>
+      <w:pPr>
+        <w:ind w:left="2558" w:hanging="360"/>
+      </w:pPr>
+      <w:rPr>
+        <w:rFonts w:ascii="Symbol" w:hAnsi="Symbol" w:hint="default"/>
+      </w:rPr>
+    </w:lvl>
+    <w:lvl w:ilvl="4" w:tplc="0C0A0003" w:tentative="1">
+      <w:start w:val="1"/>
+      <w:numFmt w:val="bullet"/>
+      <w:lvlText w:val="o"/>
+      <w:lvlJc w:val="left"/>
+      <w:pPr>
+        <w:ind w:left="3278" w:hanging="360"/>
+      </w:pPr>
+      <w:rPr>
+        <w:rFonts w:ascii="Courier New" w:hAnsi="Courier New" w:cs="Courier New" w:hint="default"/>
+      </w:rPr>
+    </w:lvl>
+    <w:lvl w:ilvl="5" w:tplc="0C0A0005" w:tentative="1">
+      <w:start w:val="1"/>
+      <w:numFmt w:val="bullet"/>
+      <w:lvlText w:val=""/>
+      <w:lvlJc w:val="left"/>
+      <w:pPr>
+        <w:ind w:left="3998" w:hanging="360"/>
+      </w:pPr>
+      <w:rPr>
+        <w:rFonts w:ascii="Wingdings" w:hAnsi="Wingdings" w:hint="default"/>
+      </w:rPr>
+    </w:lvl>
+    <w:lvl w:ilvl="6" w:tplc="0C0A0001" w:tentative="1">
+      <w:start w:val="1"/>
+      <w:numFmt w:val="bullet"/>
+      <w:lvlText w:val=""/>
+      <w:lvlJc w:val="left"/>
+      <w:pPr>
+        <w:ind w:left="4718" w:hanging="360"/>
+      </w:pPr>
+      <w:rPr>
+        <w:rFonts w:ascii="Symbol" w:hAnsi="Symbol" w:hint="default"/>
+      </w:rPr>
+    </w:lvl>
+    <w:lvl w:ilvl="7" w:tplc="0C0A0003" w:tentative="1">
+      <w:start w:val="1"/>
+      <w:numFmt w:val="bullet"/>
+      <w:lvlText w:val="o"/>
+      <w:lvlJc w:val="left"/>
+      <w:pPr>
+        <w:ind w:left="5438" w:hanging="360"/>
+      </w:pPr>
+      <w:rPr>
+        <w:rFonts w:ascii="Courier New" w:hAnsi="Courier New" w:cs="Courier New" w:hint="default"/>
+      </w:rPr>
+    </w:lvl>
+    <w:lvl w:ilvl="8" w:tplc="0C0A0005" w:tentative="1">
+      <w:start w:val="1"/>
+      <w:numFmt w:val="bullet"/>
+      <w:lvlText w:val=""/>
+      <w:lvlJc w:val="left"/>
+      <w:pPr>
+        <w:ind w:left="6158" w:hanging="360"/>
+      </w:pPr>
+      <w:rPr>
+        <w:rFonts w:ascii="Wingdings" w:hAnsi="Wingdings" w:hint="default"/>
+      </w:rPr>
+    </w:lvl>
+  </w:abstractNum>
+  <w:abstractNum w:abstractNumId="6" w15:restartNumberingAfterBreak="0">
     <w:nsid w:val="17CB6DC4"/>
     <w:multiLevelType w:val="singleLevel"/>
     <w:tmpl w:val="04090001"/>
@@ -8725,7 +10016,7 @@
       </w:rPr>
     </w:lvl>
   </w:abstractNum>
-  <w:abstractNum w:abstractNumId="6" w15:restartNumberingAfterBreak="0">
+  <w:abstractNum w:abstractNumId="7" w15:restartNumberingAfterBreak="0">
     <w:nsid w:val="22443AC4"/>
     <w:multiLevelType w:val="singleLevel"/>
     <w:tmpl w:val="04090001"/>
@@ -8745,7 +10036,7 @@
       </w:rPr>
     </w:lvl>
   </w:abstractNum>
-  <w:abstractNum w:abstractNumId="7" w15:restartNumberingAfterBreak="0">
+  <w:abstractNum w:abstractNumId="8" w15:restartNumberingAfterBreak="0">
     <w:nsid w:val="2367674E"/>
     <w:multiLevelType w:val="singleLevel"/>
     <w:tmpl w:val="04090001"/>
@@ -8765,7 +10056,7 @@
       </w:rPr>
     </w:lvl>
   </w:abstractNum>
-  <w:abstractNum w:abstractNumId="8" w15:restartNumberingAfterBreak="0">
+  <w:abstractNum w:abstractNumId="9" w15:restartNumberingAfterBreak="0">
     <w:nsid w:val="25B671FF"/>
     <w:multiLevelType w:val="singleLevel"/>
     <w:tmpl w:val="04090001"/>
@@ -8785,7 +10076,7 @@
       </w:rPr>
     </w:lvl>
   </w:abstractNum>
-  <w:abstractNum w:abstractNumId="9" w15:restartNumberingAfterBreak="0">
+  <w:abstractNum w:abstractNumId="10" w15:restartNumberingAfterBreak="0">
     <w:nsid w:val="27DF5824"/>
     <w:multiLevelType w:val="singleLevel"/>
     <w:tmpl w:val="04090001"/>
@@ -8805,7 +10096,7 @@
       </w:rPr>
     </w:lvl>
   </w:abstractNum>
-  <w:abstractNum w:abstractNumId="10" w15:restartNumberingAfterBreak="0">
+  <w:abstractNum w:abstractNumId="11" w15:restartNumberingAfterBreak="0">
     <w:nsid w:val="2D4B634E"/>
     <w:multiLevelType w:val="singleLevel"/>
     <w:tmpl w:val="04090001"/>
@@ -8825,7 +10116,7 @@
       </w:rPr>
     </w:lvl>
   </w:abstractNum>
-  <w:abstractNum w:abstractNumId="11" w15:restartNumberingAfterBreak="0">
+  <w:abstractNum w:abstractNumId="12" w15:restartNumberingAfterBreak="0">
     <w:nsid w:val="31DD2C45"/>
     <w:multiLevelType w:val="singleLevel"/>
     <w:tmpl w:val="04090001"/>
@@ -8845,7 +10136,7 @@
       </w:rPr>
     </w:lvl>
   </w:abstractNum>
-  <w:abstractNum w:abstractNumId="12" w15:restartNumberingAfterBreak="0">
+  <w:abstractNum w:abstractNumId="13" w15:restartNumberingAfterBreak="0">
     <w:nsid w:val="32982B51"/>
     <w:multiLevelType w:val="singleLevel"/>
     <w:tmpl w:val="04090001"/>
@@ -8865,7 +10156,7 @@
       </w:rPr>
     </w:lvl>
   </w:abstractNum>
-  <w:abstractNum w:abstractNumId="13" w15:restartNumberingAfterBreak="0">
+  <w:abstractNum w:abstractNumId="14" w15:restartNumberingAfterBreak="0">
     <w:nsid w:val="3375481C"/>
     <w:multiLevelType w:val="singleLevel"/>
     <w:tmpl w:val="E6747DA6"/>
@@ -8885,7 +10176,7 @@
       </w:rPr>
     </w:lvl>
   </w:abstractNum>
-  <w:abstractNum w:abstractNumId="14" w15:restartNumberingAfterBreak="0">
+  <w:abstractNum w:abstractNumId="15" w15:restartNumberingAfterBreak="0">
     <w:nsid w:val="369D5471"/>
     <w:multiLevelType w:val="singleLevel"/>
     <w:tmpl w:val="04090001"/>
@@ -8905,7 +10196,7 @@
       </w:rPr>
     </w:lvl>
   </w:abstractNum>
-  <w:abstractNum w:abstractNumId="15" w15:restartNumberingAfterBreak="0">
+  <w:abstractNum w:abstractNumId="16" w15:restartNumberingAfterBreak="0">
     <w:nsid w:val="398C0069"/>
     <w:multiLevelType w:val="hybridMultilevel"/>
     <w:tmpl w:val="28E8AA08"/>
@@ -9044,7 +10335,7 @@
       </w:rPr>
     </w:lvl>
   </w:abstractNum>
-  <w:abstractNum w:abstractNumId="16" w15:restartNumberingAfterBreak="0">
+  <w:abstractNum w:abstractNumId="17" w15:restartNumberingAfterBreak="0">
     <w:nsid w:val="42B97F7B"/>
     <w:multiLevelType w:val="singleLevel"/>
     <w:tmpl w:val="04090001"/>
@@ -9064,7 +10355,7 @@
       </w:rPr>
     </w:lvl>
   </w:abstractNum>
-  <w:abstractNum w:abstractNumId="17" w15:restartNumberingAfterBreak="0">
+  <w:abstractNum w:abstractNumId="18" w15:restartNumberingAfterBreak="0">
     <w:nsid w:val="49E170D0"/>
     <w:multiLevelType w:val="singleLevel"/>
     <w:tmpl w:val="04090001"/>
@@ -9084,7 +10375,7 @@
       </w:rPr>
     </w:lvl>
   </w:abstractNum>
-  <w:abstractNum w:abstractNumId="18" w15:restartNumberingAfterBreak="0">
+  <w:abstractNum w:abstractNumId="19" w15:restartNumberingAfterBreak="0">
     <w:nsid w:val="4D876C7B"/>
     <w:multiLevelType w:val="multilevel"/>
     <w:tmpl w:val="EFD20CD4"/>
@@ -9198,7 +10489,7 @@
       </w:pPr>
     </w:lvl>
   </w:abstractNum>
-  <w:abstractNum w:abstractNumId="19" w15:restartNumberingAfterBreak="0">
+  <w:abstractNum w:abstractNumId="20" w15:restartNumberingAfterBreak="0">
     <w:nsid w:val="4F64732B"/>
     <w:multiLevelType w:val="singleLevel"/>
     <w:tmpl w:val="04090001"/>
@@ -9218,7 +10509,7 @@
       </w:rPr>
     </w:lvl>
   </w:abstractNum>
-  <w:abstractNum w:abstractNumId="20" w15:restartNumberingAfterBreak="0">
+  <w:abstractNum w:abstractNumId="21" w15:restartNumberingAfterBreak="0">
     <w:nsid w:val="52DF734E"/>
     <w:multiLevelType w:val="singleLevel"/>
     <w:tmpl w:val="04090001"/>
@@ -9238,7 +10529,7 @@
       </w:rPr>
     </w:lvl>
   </w:abstractNum>
-  <w:abstractNum w:abstractNumId="21" w15:restartNumberingAfterBreak="0">
+  <w:abstractNum w:abstractNumId="22" w15:restartNumberingAfterBreak="0">
     <w:nsid w:val="59F314B7"/>
     <w:multiLevelType w:val="singleLevel"/>
     <w:tmpl w:val="04090001"/>
@@ -9258,7 +10549,7 @@
       </w:rPr>
     </w:lvl>
   </w:abstractNum>
-  <w:abstractNum w:abstractNumId="22" w15:restartNumberingAfterBreak="0">
+  <w:abstractNum w:abstractNumId="23" w15:restartNumberingAfterBreak="0">
     <w:nsid w:val="647235F1"/>
     <w:multiLevelType w:val="singleLevel"/>
     <w:tmpl w:val="04090001"/>
@@ -9278,7 +10569,7 @@
       </w:rPr>
     </w:lvl>
   </w:abstractNum>
-  <w:abstractNum w:abstractNumId="23" w15:restartNumberingAfterBreak="0">
+  <w:abstractNum w:abstractNumId="24" w15:restartNumberingAfterBreak="0">
     <w:nsid w:val="6D2F7D46"/>
     <w:multiLevelType w:val="singleLevel"/>
     <w:tmpl w:val="04090001"/>
@@ -9298,7 +10589,7 @@
       </w:rPr>
     </w:lvl>
   </w:abstractNum>
-  <w:abstractNum w:abstractNumId="24" w15:restartNumberingAfterBreak="0">
+  <w:abstractNum w:abstractNumId="25" w15:restartNumberingAfterBreak="0">
     <w:nsid w:val="71F21F2A"/>
     <w:multiLevelType w:val="singleLevel"/>
     <w:tmpl w:val="04090001"/>
@@ -9318,7 +10609,7 @@
       </w:rPr>
     </w:lvl>
   </w:abstractNum>
-  <w:abstractNum w:abstractNumId="25" w15:restartNumberingAfterBreak="0">
+  <w:abstractNum w:abstractNumId="26" w15:restartNumberingAfterBreak="0">
     <w:nsid w:val="743601FB"/>
     <w:multiLevelType w:val="singleLevel"/>
     <w:tmpl w:val="04090001"/>
@@ -9338,7 +10629,7 @@
       </w:rPr>
     </w:lvl>
   </w:abstractNum>
-  <w:abstractNum w:abstractNumId="26" w15:restartNumberingAfterBreak="0">
+  <w:abstractNum w:abstractNumId="27" w15:restartNumberingAfterBreak="0">
     <w:nsid w:val="756150CA"/>
     <w:multiLevelType w:val="singleLevel"/>
     <w:tmpl w:val="04090001"/>
@@ -9358,7 +10649,7 @@
       </w:rPr>
     </w:lvl>
   </w:abstractNum>
-  <w:abstractNum w:abstractNumId="27" w15:restartNumberingAfterBreak="0">
+  <w:abstractNum w:abstractNumId="28" w15:restartNumberingAfterBreak="0">
     <w:nsid w:val="7BE434D7"/>
     <w:multiLevelType w:val="singleLevel"/>
     <w:tmpl w:val="04090001"/>
@@ -9378,7 +10669,7 @@
       </w:rPr>
     </w:lvl>
   </w:abstractNum>
-  <w:abstractNum w:abstractNumId="28" w15:restartNumberingAfterBreak="0">
+  <w:abstractNum w:abstractNumId="29" w15:restartNumberingAfterBreak="0">
     <w:nsid w:val="7C9362FF"/>
     <w:multiLevelType w:val="hybridMultilevel"/>
     <w:tmpl w:val="23B07F92"/>
@@ -9543,16 +10834,16 @@
     <w:abstractNumId w:val="3"/>
   </w:num>
   <w:num w:numId="4">
-    <w:abstractNumId w:val="13"/>
+    <w:abstractNumId w:val="14"/>
   </w:num>
   <w:num w:numId="5">
-    <w:abstractNumId w:val="27"/>
+    <w:abstractNumId w:val="28"/>
   </w:num>
   <w:num w:numId="6">
-    <w:abstractNumId w:val="20"/>
+    <w:abstractNumId w:val="21"/>
   </w:num>
   <w:num w:numId="7">
-    <w:abstractNumId w:val="19"/>
+    <w:abstractNumId w:val="20"/>
   </w:num>
   <w:num w:numId="8">
     <w:abstractNumId w:val="1"/>
@@ -9575,67 +10866,70 @@
     <w:abstractNumId w:val="2"/>
   </w:num>
   <w:num w:numId="10">
-    <w:abstractNumId w:val="26"/>
+    <w:abstractNumId w:val="27"/>
   </w:num>
   <w:num w:numId="11">
     <w:abstractNumId w:val="4"/>
   </w:num>
   <w:num w:numId="12">
-    <w:abstractNumId w:val="14"/>
+    <w:abstractNumId w:val="15"/>
   </w:num>
   <w:num w:numId="13">
+    <w:abstractNumId w:val="13"/>
+  </w:num>
+  <w:num w:numId="14">
+    <w:abstractNumId w:val="26"/>
+  </w:num>
+  <w:num w:numId="15">
     <w:abstractNumId w:val="12"/>
   </w:num>
-  <w:num w:numId="14">
+  <w:num w:numId="16">
+    <w:abstractNumId w:val="6"/>
+  </w:num>
+  <w:num w:numId="17">
     <w:abstractNumId w:val="25"/>
   </w:num>
-  <w:num w:numId="15">
+  <w:num w:numId="18">
+    <w:abstractNumId w:val="18"/>
+  </w:num>
+  <w:num w:numId="19">
+    <w:abstractNumId w:val="7"/>
+  </w:num>
+  <w:num w:numId="20">
+    <w:abstractNumId w:val="17"/>
+  </w:num>
+  <w:num w:numId="21">
     <w:abstractNumId w:val="11"/>
   </w:num>
-  <w:num w:numId="16">
-    <w:abstractNumId w:val="5"/>
-  </w:num>
-  <w:num w:numId="17">
+  <w:num w:numId="22">
     <w:abstractNumId w:val="24"/>
   </w:num>
-  <w:num w:numId="18">
-    <w:abstractNumId w:val="17"/>
+  <w:num w:numId="23">
+    <w:abstractNumId w:val="10"/>
   </w:num>
-  <w:num w:numId="19">
-    <w:abstractNumId w:val="6"/>
+  <w:num w:numId="24">
+    <w:abstractNumId w:val="9"/>
   </w:num>
-  <w:num w:numId="20">
+  <w:num w:numId="25">
+    <w:abstractNumId w:val="8"/>
+  </w:num>
+  <w:num w:numId="26">
+    <w:abstractNumId w:val="22"/>
+  </w:num>
+  <w:num w:numId="27">
+    <w:abstractNumId w:val="23"/>
+  </w:num>
+  <w:num w:numId="28">
+    <w:abstractNumId w:val="29"/>
+  </w:num>
+  <w:num w:numId="29">
     <w:abstractNumId w:val="16"/>
   </w:num>
-  <w:num w:numId="21">
-    <w:abstractNumId w:val="10"/>
+  <w:num w:numId="30">
+    <w:abstractNumId w:val="19"/>
   </w:num>
-  <w:num w:numId="22">
-    <w:abstractNumId w:val="23"/>
-  </w:num>
-  <w:num w:numId="23">
-    <w:abstractNumId w:val="9"/>
-  </w:num>
-  <w:num w:numId="24">
-    <w:abstractNumId w:val="8"/>
-  </w:num>
-  <w:num w:numId="25">
-    <w:abstractNumId w:val="7"/>
-  </w:num>
-  <w:num w:numId="26">
-    <w:abstractNumId w:val="21"/>
-  </w:num>
-  <w:num w:numId="27">
-    <w:abstractNumId w:val="22"/>
-  </w:num>
-  <w:num w:numId="28">
-    <w:abstractNumId w:val="28"/>
-  </w:num>
-  <w:num w:numId="29">
-    <w:abstractNumId w:val="15"/>
-  </w:num>
-  <w:num w:numId="30">
-    <w:abstractNumId w:val="18"/>
+  <w:num w:numId="31">
+    <w:abstractNumId w:val="5"/>
   </w:num>
 </w:numbering>
 </file>
@@ -9806,7 +11100,7 @@
     <w:lsdException w:name="Table Web 2" w:semiHidden="1" w:unhideWhenUsed="1"/>
     <w:lsdException w:name="Table Web 3" w:semiHidden="1" w:unhideWhenUsed="1"/>
     <w:lsdException w:name="Balloon Text" w:semiHidden="1" w:unhideWhenUsed="1"/>
-    <w:lsdException w:name="Table Grid" w:uiPriority="59"/>
+    <w:lsdException w:name="Table Grid" w:uiPriority="39"/>
     <w:lsdException w:name="Table Theme" w:semiHidden="1" w:unhideWhenUsed="1"/>
     <w:lsdException w:name="Placeholder Text" w:semiHidden="1"/>
     <w:lsdException w:name="No Spacing" w:uiPriority="1" w:qFormat="1"/>
@@ -10317,7 +11611,8 @@
   <w:style w:type="paragraph" w:styleId="Encabezado">
     <w:name w:val="header"/>
     <w:basedOn w:val="Normal"/>
-    <w:semiHidden/>
+    <w:link w:val="EncabezadoCar"/>
+    <w:uiPriority w:val="99"/>
     <w:pPr>
       <w:tabs>
         <w:tab w:val="center" w:pos="4320"/>
@@ -10640,6 +11935,52 @@
       <w:lang w:val="en-US" w:eastAsia="en-US"/>
     </w:rPr>
   </w:style>
+  <w:style w:type="paragraph" w:styleId="Prrafodelista">
+    <w:name w:val="List Paragraph"/>
+    <w:basedOn w:val="Normal"/>
+    <w:uiPriority w:val="34"/>
+    <w:qFormat/>
+    <w:rsid w:val="0018201F"/>
+    <w:pPr>
+      <w:ind w:left="720"/>
+      <w:contextualSpacing/>
+    </w:pPr>
+    <w:rPr>
+      <w:lang w:val="eu-ES"/>
+    </w:rPr>
+  </w:style>
+  <w:style w:type="character" w:customStyle="1" w:styleId="EncabezadoCar">
+    <w:name w:val="Encabezado Car"/>
+    <w:basedOn w:val="Fuentedeprrafopredeter"/>
+    <w:link w:val="Encabezado"/>
+    <w:uiPriority w:val="99"/>
+    <w:rsid w:val="004D700E"/>
+    <w:rPr>
+      <w:lang w:val="en-US" w:eastAsia="en-US"/>
+    </w:rPr>
+  </w:style>
+  <w:style w:type="table" w:styleId="Tablaconcuadrcula">
+    <w:name w:val="Table Grid"/>
+    <w:basedOn w:val="Tablanormal"/>
+    <w:uiPriority w:val="39"/>
+    <w:rsid w:val="004D700E"/>
+    <w:rPr>
+      <w:rFonts w:asciiTheme="minorHAnsi" w:eastAsiaTheme="minorEastAsia" w:hAnsiTheme="minorHAnsi" w:cstheme="minorBidi"/>
+      <w:sz w:val="22"/>
+      <w:szCs w:val="22"/>
+      <w:lang w:eastAsia="en-US"/>
+    </w:rPr>
+    <w:tblPr>
+      <w:tblBorders>
+        <w:top w:val="single" w:sz="4" w:space="0" w:color="auto"/>
+        <w:left w:val="single" w:sz="4" w:space="0" w:color="auto"/>
+        <w:bottom w:val="single" w:sz="4" w:space="0" w:color="auto"/>
+        <w:right w:val="single" w:sz="4" w:space="0" w:color="auto"/>
+        <w:insideH w:val="single" w:sz="4" w:space="0" w:color="auto"/>
+        <w:insideV w:val="single" w:sz="4" w:space="0" w:color="auto"/>
+      </w:tblBorders>
+    </w:tblPr>
+  </w:style>
 </w:styles>
 </file>
 

</xml_diff>

<commit_message>
Iterazio Planaren txantiloia egokitu
</commit_message>
<xml_diff>
--- a/Proiektua/Sistemaren Espezifikazioa/Ikuspegia.docx
+++ b/Proiektua/Sistemaren Espezifikazioa/Ikuspegia.docx
@@ -1212,7 +1212,43 @@
               <w:rPr>
                 <w:lang w:val="eu-ES"/>
               </w:rPr>
-              <w:t xml:space="preserve"> gida bati jarraituz. Beharrezkoa da gida hauek definitu eta kudeatu ahal izatea, mantendu eta hobetu ahal izateko. Horrek giden edukia eta horiek exekutatzen dituen sistema </w:t>
+              <w:t xml:space="preserve"> gida bati jarraituz. </w:t>
+            </w:r>
+            <w:r>
+              <w:rPr>
+                <w:lang w:val="eu-ES"/>
+              </w:rPr>
+              <w:t>Gida hauek softwarea garatzeko prozesuetan</w:t>
+            </w:r>
+            <w:r>
+              <w:rPr>
+                <w:lang w:val="eu-ES"/>
+              </w:rPr>
+              <w:t xml:space="preserve">, </w:t>
+            </w:r>
+            <w:r>
+              <w:rPr>
+                <w:lang w:val="eu-ES"/>
+              </w:rPr>
+              <w:t>metodologietan</w:t>
+            </w:r>
+            <w:r>
+              <w:rPr>
+                <w:lang w:val="eu-ES"/>
+              </w:rPr>
+              <w:t xml:space="preserve"> eta estandarretan</w:t>
+            </w:r>
+            <w:r>
+              <w:rPr>
+                <w:lang w:val="eu-ES"/>
+              </w:rPr>
+              <w:t xml:space="preserve"> oinarritzen dira. </w:t>
+            </w:r>
+            <w:r>
+              <w:rPr>
+                <w:lang w:val="eu-ES"/>
+              </w:rPr>
+              <w:t xml:space="preserve">Beharrezkoa da gida hauek definitu eta kudeatu ahal izatea, mantendu eta hobetu ahal izateko. Horrek giden edukia eta horiek exekutatzen dituen sistema </w:t>
             </w:r>
             <w:r>
               <w:rPr>
@@ -1239,7 +1275,7 @@
             <w:pPr>
               <w:pStyle w:val="Textoindependiente"/>
               <w:keepNext/>
-              <w:ind w:left="0"/>
+              <w:ind w:left="1440" w:hanging="1440"/>
               <w:rPr>
                 <w:b/>
                 <w:bCs/>
@@ -2164,14 +2200,6 @@
               <w:lastRenderedPageBreak/>
               <w:t>Bezeroa</w:t>
             </w:r>
-            <w:r>
-              <w:rPr>
-                <w:b/>
-                <w:bCs/>
-                <w:lang w:val="eu-ES"/>
-              </w:rPr>
-              <w:t>k</w:t>
-            </w:r>
           </w:p>
         </w:tc>
         <w:tc>
@@ -2238,13 +2266,13 @@
               <w:rPr>
                 <w:lang w:val="eu-ES"/>
               </w:rPr>
-              <w:t xml:space="preserve">Software proiektuak garatzen dituzten </w:t>
-            </w:r>
-            <w:r>
-              <w:rPr>
-                <w:lang w:val="eu-ES"/>
-              </w:rPr>
-              <w:t>enpresak</w:t>
+              <w:t xml:space="preserve">Software proiektuak garatzen dituen </w:t>
+            </w:r>
+            <w:r>
+              <w:rPr>
+                <w:lang w:val="eu-ES"/>
+              </w:rPr>
+              <w:t>enpresa</w:t>
             </w:r>
             <w:r>
               <w:rPr>
@@ -6670,7 +6698,13 @@
               <w:rPr>
                 <w:lang w:val="eu-ES"/>
               </w:rPr>
-              <w:t>Metaeredutik ereduak sortzeko editorea sortu.</w:t>
+              <w:t>Metaeredutik ereduak sortzeko editorea sortu</w:t>
+            </w:r>
+            <w:r>
+              <w:rPr>
+                <w:lang w:val="eu-ES"/>
+              </w:rPr>
+              <w:t xml:space="preserve"> (grafikoa eta testuala)</w:t>
             </w:r>
           </w:p>
           <w:p>
@@ -8722,6 +8756,7 @@
               <w:rPr>
                 <w:lang w:val="eu-ES"/>
               </w:rPr>
+              <w:lastRenderedPageBreak/>
               <w:t>Dokumentazioa eta proiektuaren webgunea CCII estandarraren arabera</w:t>
             </w:r>
             <w:r>
@@ -8790,7 +8825,6 @@
               <w:rPr>
                 <w:lang w:val="eu-ES"/>
               </w:rPr>
-              <w:lastRenderedPageBreak/>
               <w:t xml:space="preserve">Proiektuan </w:t>
             </w:r>
             <w:proofErr w:type="spellStart"/>

</xml_diff>